<commit_message>
1. jegyzőköny - ábra fix
</commit_message>
<xml_diff>
--- a/labor_1_jegyzokonyv.docx
+++ b/labor_1_jegyzokonyv.docx
@@ -278,36 +278,12 @@
     <w:p>
       <w:bookmarkStart w:id="0" w:name="_Hlk146477119"/>
       <w:r>
-        <w:t>A</w:t>
-      </w:r>
-      <w:r>
-        <w:t>z</w:t>
-      </w:r>
-      <w:r>
-        <w:t xml:space="preserve"> </w:t>
-      </w:r>
-      <w:r>
-        <w:t>első</w:t>
-      </w:r>
-      <w:r>
-        <w:t xml:space="preserve"> gyakorlat fő témája az </w:t>
-      </w:r>
-      <w:r>
-        <w:t>univerzális hálózatszámítási módszerek bemutatása és gyakoroltatása</w:t>
-      </w:r>
-      <w:r>
-        <w:t xml:space="preserve">. </w:t>
-      </w:r>
-      <w:r>
-        <w:t>Itt már előfordulhatnak komolyabb áramkörök, bonyolultabb felépítéssel, ám ezek még mindig egyszerűnek mondhatók, és részeiben nézve az elemi módszerekkel kezelhetők.</w:t>
+        <w:t>Az első gyakorlat fő témája az univerzális hálózatszámítási módszerek bemutatása és gyakoroltatása. Itt már előfordulhatnak komolyabb áramkörök, bonyolultabb felépítéssel, ám ezek még mindig egyszerűnek mondhatók, és részeiben nézve az elemi módszerekkel kezelhetők.</w:t>
       </w:r>
     </w:p>
     <w:p>
       <w:r>
-        <w:t xml:space="preserve">Fontos tudni az elemi szabályokat, például, hogy </w:t>
-      </w:r>
-      <w:r>
-        <w:t xml:space="preserve">mind a </w:t>
+        <w:t xml:space="preserve">Fontos tudni az elemi szabályokat, például, hogy mind a </w:t>
       </w:r>
       <w:r>
         <w:rPr>
@@ -588,22 +564,7 @@
         <w:t xml:space="preserve"> irányukat is. Minden így kijelölt hurokra írjuk fel a huroktörvény (kivéve, ha áramgenerátor van benne, mert akkor csak értékadás történik)</w:t>
       </w:r>
       <w:r>
-        <w:t xml:space="preserve"> </w:t>
-      </w:r>
-      <w:r>
-        <w:t>bal</w:t>
-      </w:r>
-      <w:r>
-        <w:t>ra</w:t>
-      </w:r>
-      <w:r>
-        <w:t xml:space="preserve"> a hurokhoz tartozó generátorok feszültségeinek összegét írjuk</w:t>
-      </w:r>
-      <w:r>
-        <w:t xml:space="preserve"> (pozitív, </w:t>
-      </w:r>
-      <w:r>
-        <w:t xml:space="preserve">ha </w:t>
+        <w:t xml:space="preserve"> balra a hurokhoz tartozó generátorok feszültségeinek összegét írjuk (pozitív, ha </w:t>
       </w:r>
       <w:proofErr w:type="spellStart"/>
       <w:r>
@@ -611,22 +572,7 @@
       </w:r>
       <w:proofErr w:type="spellEnd"/>
       <w:r>
-        <w:t xml:space="preserve"> iránynak megfelelő</w:t>
-      </w:r>
-      <w:r>
-        <w:t xml:space="preserve"> áramot hoz létre)</w:t>
-      </w:r>
-      <w:r>
-        <w:t>.</w:t>
-      </w:r>
-      <w:r>
-        <w:t xml:space="preserve"> </w:t>
-      </w:r>
-      <w:r>
-        <w:t>Az egyenlet jobb oldalán az összes hurokáramok ellenállásokkal súlyozott összege szerepel.</w:t>
-      </w:r>
-      <w:r>
-        <w:t xml:space="preserve"> A saját hurokáramot a hurok eredő ellenállásával szorozzuk, a többi hurokáramot pedig a közös ellenállások eredőjével (pozitív, ha a közös ellenálláson a két hurokáram azonos irányba folyik át).</w:t>
+        <w:t xml:space="preserve"> iránynak megfelelő áramot hoz létre). Az egyenlet jobb oldalán az összes hurokáramok ellenállásokkal súlyozott összege szerepel. A saját hurokáramot a hurok eredő ellenállásával szorozzuk, a többi hurokáramot pedig a közös ellenállások eredőjével (pozitív, ha a közös ellenálláson a két hurokáram azonos irányba folyik át).</w:t>
       </w:r>
     </w:p>
     <w:bookmarkEnd w:id="0"/>
@@ -11529,13 +11475,7 @@
                 <w:rPr>
                   <w:rFonts w:ascii="Cambria Math" w:hAnsi="Cambria Math"/>
                 </w:rPr>
-                <m:t>e</m:t>
-              </m:r>
-              <m:r>
-                <w:rPr>
-                  <w:rFonts w:ascii="Cambria Math" w:hAnsi="Cambria Math"/>
-                </w:rPr>
-                <m:t>b</m:t>
+                <m:t>eb</m:t>
               </m:r>
             </m:sub>
           </m:sSub>
@@ -11849,13 +11789,7 @@
                 <w:rPr>
                   <w:rFonts w:ascii="Cambria Math" w:eastAsiaTheme="minorEastAsia" w:hAnsi="Cambria Math"/>
                 </w:rPr>
-                <m:t>e</m:t>
-              </m:r>
-              <m:r>
-                <w:rPr>
-                  <w:rFonts w:ascii="Cambria Math" w:eastAsiaTheme="minorEastAsia" w:hAnsi="Cambria Math"/>
-                </w:rPr>
-                <m:t>b</m:t>
+                <m:t>eb</m:t>
               </m:r>
             </m:sub>
           </m:sSub>
@@ -12049,13 +11983,7 @@
                 <w:rPr>
                   <w:rFonts w:ascii="Cambria Math" w:eastAsiaTheme="minorEastAsia" w:hAnsi="Cambria Math"/>
                 </w:rPr>
-                <m:t>e</m:t>
-              </m:r>
-              <m:r>
-                <w:rPr>
-                  <w:rFonts w:ascii="Cambria Math" w:eastAsiaTheme="minorEastAsia" w:hAnsi="Cambria Math"/>
-                </w:rPr>
-                <m:t>b</m:t>
+                <m:t>eb</m:t>
               </m:r>
             </m:sub>
           </m:sSub>
@@ -12125,13 +12053,7 @@
                     <w:rPr>
                       <w:rFonts w:ascii="Cambria Math" w:eastAsiaTheme="minorEastAsia" w:hAnsi="Cambria Math"/>
                     </w:rPr>
-                    <m:t>e</m:t>
-                  </m:r>
-                  <m:r>
-                    <w:rPr>
-                      <w:rFonts w:ascii="Cambria Math" w:eastAsiaTheme="minorEastAsia" w:hAnsi="Cambria Math"/>
-                    </w:rPr>
-                    <m:t>b</m:t>
+                    <m:t>eb</m:t>
                   </m:r>
                 </m:sub>
               </m:sSub>
@@ -12141,13 +12063,7 @@
             <w:rPr>
               <w:rFonts w:ascii="Cambria Math" w:eastAsiaTheme="minorEastAsia" w:hAnsi="Cambria Math"/>
             </w:rPr>
-            <m:t>≈</m:t>
-          </m:r>
-          <m:r>
-            <w:rPr>
-              <w:rFonts w:ascii="Cambria Math" w:eastAsiaTheme="minorEastAsia" w:hAnsi="Cambria Math"/>
-            </w:rPr>
-            <m:t>0,7191mA</m:t>
+            <m:t>≈0,7191mA</m:t>
           </m:r>
         </m:oMath>
       </m:oMathPara>
@@ -12176,21 +12092,7 @@
         <w:rPr>
           <w:rFonts w:eastAsiaTheme="minorEastAsia"/>
         </w:rPr>
-        <w:t xml:space="preserve"> cso</w:t>
-      </w:r>
-      <w:proofErr w:type="spellStart"/>
-      <w:r>
-        <w:rPr>
-          <w:rFonts w:eastAsiaTheme="minorEastAsia"/>
-        </w:rPr>
-        <w:t>mópontba</w:t>
-      </w:r>
-      <w:proofErr w:type="spellEnd"/>
-      <w:r>
-        <w:rPr>
-          <w:rFonts w:eastAsiaTheme="minorEastAsia"/>
-        </w:rPr>
-        <w:t xml:space="preserve"> befolyó </w:t>
+        <w:t xml:space="preserve"> csomópontba befolyó </w:t>
       </w:r>
       <m:oMath>
         <m:sSub>
@@ -12566,13 +12468,7 @@
                 <w:rPr>
                   <w:rFonts w:ascii="Cambria Math" w:eastAsiaTheme="minorEastAsia" w:hAnsi="Cambria Math"/>
                 </w:rPr>
-                <m:t>7</m:t>
-              </m:r>
-              <m:r>
-                <w:rPr>
-                  <w:rFonts w:ascii="Cambria Math" w:eastAsiaTheme="minorEastAsia" w:hAnsi="Cambria Math"/>
-                </w:rPr>
-                <m:t>800</m:t>
+                <m:t>7800</m:t>
               </m:r>
               <m:r>
                 <m:rPr>
@@ -12589,13 +12485,7 @@
             <w:rPr>
               <w:rFonts w:ascii="Cambria Math" w:eastAsiaTheme="minorEastAsia" w:hAnsi="Cambria Math"/>
             </w:rPr>
-            <m:t>=</m:t>
-          </m:r>
-          <m:r>
-            <w:rPr>
-              <w:rFonts w:ascii="Cambria Math" w:eastAsiaTheme="minorEastAsia" w:hAnsi="Cambria Math"/>
-            </w:rPr>
-            <m:t>7,191∙</m:t>
+            <m:t>=7,191∙</m:t>
           </m:r>
           <m:sSup>
             <m:sSupPr>
@@ -12619,13 +12509,7 @@
                 <w:rPr>
                   <w:rFonts w:ascii="Cambria Math" w:eastAsiaTheme="minorEastAsia" w:hAnsi="Cambria Math"/>
                 </w:rPr>
-                <m:t>-</m:t>
-              </m:r>
-              <m:r>
-                <w:rPr>
-                  <w:rFonts w:ascii="Cambria Math" w:eastAsiaTheme="minorEastAsia" w:hAnsi="Cambria Math"/>
-                </w:rPr>
-                <m:t>3</m:t>
+                <m:t>-3</m:t>
               </m:r>
             </m:sup>
           </m:sSup>
@@ -12657,13 +12541,7 @@
                 <w:rPr>
                   <w:rFonts w:ascii="Cambria Math" w:eastAsiaTheme="minorEastAsia" w:hAnsi="Cambria Math"/>
                 </w:rPr>
-                <m:t>7</m:t>
-              </m:r>
-              <m:r>
-                <w:rPr>
-                  <w:rFonts w:ascii="Cambria Math" w:eastAsiaTheme="minorEastAsia" w:hAnsi="Cambria Math"/>
-                </w:rPr>
-                <m:t>8</m:t>
+                <m:t>78</m:t>
               </m:r>
             </m:den>
           </m:f>
@@ -12671,13 +12549,7 @@
             <w:rPr>
               <w:rFonts w:ascii="Cambria Math" w:eastAsiaTheme="minorEastAsia" w:hAnsi="Cambria Math"/>
             </w:rPr>
-            <m:t>≈</m:t>
-          </m:r>
-          <m:r>
-            <w:rPr>
-              <w:rFonts w:ascii="Cambria Math" w:eastAsiaTheme="minorEastAsia" w:hAnsi="Cambria Math"/>
-            </w:rPr>
-            <m:t>0,9219μA</m:t>
+            <m:t>≈0,9219μA</m:t>
           </m:r>
         </m:oMath>
       </m:oMathPara>
@@ -12896,13 +12768,7 @@
             <w:rPr>
               <w:rFonts w:ascii="Cambria Math" w:eastAsiaTheme="minorEastAsia" w:hAnsi="Cambria Math"/>
             </w:rPr>
-            <m:t>≈</m:t>
-          </m:r>
-          <m:r>
-            <w:rPr>
-              <w:rFonts w:ascii="Cambria Math" w:eastAsiaTheme="minorEastAsia" w:hAnsi="Cambria Math"/>
-            </w:rPr>
-            <m:t>0,6269V</m:t>
+            <m:t>≈0,6269V</m:t>
           </m:r>
         </m:oMath>
       </m:oMathPara>
@@ -13308,13 +13174,7 @@
             <w:rPr>
               <w:rFonts w:ascii="Cambria Math" w:eastAsiaTheme="minorEastAsia" w:hAnsi="Cambria Math"/>
             </w:rPr>
-            <m:t>≈</m:t>
-          </m:r>
-          <m:r>
-            <w:rPr>
-              <w:rFonts w:ascii="Cambria Math" w:eastAsiaTheme="minorEastAsia" w:hAnsi="Cambria Math"/>
-            </w:rPr>
-            <m:t>3221,8</m:t>
+            <m:t>≈3221,8</m:t>
           </m:r>
           <m:r>
             <m:rPr>
@@ -13479,13 +13339,7 @@
             <w:rPr>
               <w:rFonts w:ascii="Cambria Math" w:eastAsiaTheme="minorEastAsia" w:hAnsi="Cambria Math"/>
             </w:rPr>
-            <m:t>≈</m:t>
-          </m:r>
-          <m:r>
-            <w:rPr>
-              <w:rFonts w:ascii="Cambria Math" w:eastAsiaTheme="minorEastAsia" w:hAnsi="Cambria Math"/>
-            </w:rPr>
-            <m:t>1,9mA</m:t>
+            <m:t>≈1,9mA</m:t>
           </m:r>
         </m:oMath>
       </m:oMathPara>
@@ -13863,13 +13717,7 @@
             <w:rPr>
               <w:rFonts w:ascii="Cambria Math" w:eastAsiaTheme="minorEastAsia" w:hAnsi="Cambria Math"/>
             </w:rPr>
-            <m:t>≈</m:t>
-          </m:r>
-          <m:r>
-            <w:rPr>
-              <w:rFonts w:ascii="Cambria Math" w:eastAsiaTheme="minorEastAsia" w:hAnsi="Cambria Math"/>
-            </w:rPr>
-            <m:t>0,6085mA</m:t>
+            <m:t>≈0,6085mA</m:t>
           </m:r>
         </m:oMath>
       </m:oMathPara>
@@ -14461,25 +14309,7 @@
             <w:rPr>
               <w:rFonts w:ascii="Cambria Math" w:eastAsiaTheme="minorEastAsia" w:hAnsi="Cambria Math"/>
             </w:rPr>
-            <m:t>Ω</m:t>
-          </m:r>
-          <m:r>
-            <m:rPr>
-              <m:sty m:val="p"/>
-            </m:rPr>
-            <w:rPr>
-              <w:rFonts w:ascii="Cambria Math" w:eastAsiaTheme="minorEastAsia" w:hAnsi="Cambria Math"/>
-            </w:rPr>
-            <m:t>≈</m:t>
-          </m:r>
-          <m:r>
-            <m:rPr>
-              <m:sty m:val="p"/>
-            </m:rPr>
-            <w:rPr>
-              <w:rFonts w:ascii="Cambria Math" w:eastAsiaTheme="minorEastAsia" w:hAnsi="Cambria Math"/>
-            </w:rPr>
-            <m:t>4,76</m:t>
+            <m:t>Ω≈4,76</m:t>
           </m:r>
           <m:r>
             <w:rPr>
@@ -14770,18 +14600,92 @@
           <w14:ligatures w14:val="none"/>
         </w:rPr>
         <w:drawing>
-          <wp:anchor distT="0" distB="0" distL="114300" distR="114300" simplePos="0" relativeHeight="251680768" behindDoc="0" locked="0" layoutInCell="1" allowOverlap="1" wp14:anchorId="21AA0D76" wp14:editId="2CB85716">
+          <wp:anchor distT="0" distB="0" distL="114300" distR="114300" simplePos="0" relativeHeight="251680768" behindDoc="0" locked="0" layoutInCell="1" allowOverlap="1" wp14:anchorId="21AA0D76" wp14:editId="2187BEFF">
             <wp:simplePos x="0" y="0"/>
             <wp:positionH relativeFrom="column">
-              <wp:posOffset>1325245</wp:posOffset>
+              <wp:posOffset>1657985</wp:posOffset>
             </wp:positionH>
             <wp:positionV relativeFrom="paragraph">
-              <wp:posOffset>1758315</wp:posOffset>
+              <wp:posOffset>1760220</wp:posOffset>
+            </wp:positionV>
+            <wp:extent cx="2591435" cy="1524000"/>
+            <wp:effectExtent l="0" t="0" r="0" b="0"/>
+            <wp:wrapTopAndBottom/>
+            <wp:docPr id="2138198948" name="Kép 2138198948">
+              <a:hlinkClick xmlns:a="http://schemas.openxmlformats.org/drawingml/2006/main" r:id="rId20"/>
+            </wp:docPr>
+            <wp:cNvGraphicFramePr>
+              <a:graphicFrameLocks xmlns:a="http://schemas.openxmlformats.org/drawingml/2006/main" noChangeAspect="1"/>
+            </wp:cNvGraphicFramePr>
+            <a:graphic xmlns:a="http://schemas.openxmlformats.org/drawingml/2006/main">
+              <a:graphicData uri="http://schemas.openxmlformats.org/drawingml/2006/picture">
+                <pic:pic xmlns:pic="http://schemas.openxmlformats.org/drawingml/2006/picture">
+                  <pic:nvPicPr>
+                    <pic:cNvPr id="2138198948" name="Kép 2138198948">
+                      <a:hlinkClick r:id="rId20"/>
+                    </pic:cNvPr>
+                    <pic:cNvPicPr>
+                      <a:picLocks noChangeAspect="1" noChangeArrowheads="1"/>
+                    </pic:cNvPicPr>
+                  </pic:nvPicPr>
+                  <pic:blipFill>
+                    <a:blip r:embed="rId21" cstate="print">
+                      <a:extLst>
+                        <a:ext uri="{28A0092B-C50C-407E-A947-70E740481C1C}">
+                          <a14:useLocalDpi xmlns:a14="http://schemas.microsoft.com/office/drawing/2010/main" val="0"/>
+                        </a:ext>
+                      </a:extLst>
+                    </a:blip>
+                    <a:stretch>
+                      <a:fillRect/>
+                    </a:stretch>
+                  </pic:blipFill>
+                  <pic:spPr bwMode="auto">
+                    <a:xfrm>
+                      <a:off x="0" y="0"/>
+                      <a:ext cx="2591435" cy="1524000"/>
+                    </a:xfrm>
+                    <a:prstGeom prst="rect">
+                      <a:avLst/>
+                    </a:prstGeom>
+                    <a:noFill/>
+                    <a:ln>
+                      <a:noFill/>
+                    </a:ln>
+                  </pic:spPr>
+                </pic:pic>
+              </a:graphicData>
+            </a:graphic>
+            <wp14:sizeRelH relativeFrom="margin">
+              <wp14:pctWidth>0</wp14:pctWidth>
+            </wp14:sizeRelH>
+          </wp:anchor>
+        </w:drawing>
+      </w:r>
+      <w:r>
+        <w:rPr>
+          <w:rFonts w:ascii="Helvetica" w:eastAsia="Times New Roman" w:hAnsi="Helvetica" w:cs="Helvetica"/>
+          <w:noProof/>
+          <w:color w:val="0000FF"/>
+          <w:kern w:val="0"/>
+          <w:sz w:val="21"/>
+          <w:szCs w:val="21"/>
+          <w:lang w:eastAsia="en-GB"/>
+          <w14:ligatures w14:val="none"/>
+        </w:rPr>
+        <w:drawing>
+          <wp:anchor distT="0" distB="0" distL="114300" distR="114300" simplePos="0" relativeHeight="251678720" behindDoc="0" locked="0" layoutInCell="1" allowOverlap="1" wp14:anchorId="68E39C85" wp14:editId="0C66DD2F">
+            <wp:simplePos x="0" y="0"/>
+            <wp:positionH relativeFrom="column">
+              <wp:posOffset>2902585</wp:posOffset>
+            </wp:positionH>
+            <wp:positionV relativeFrom="paragraph">
+              <wp:posOffset>296545</wp:posOffset>
             </wp:positionV>
             <wp:extent cx="3261360" cy="1524000"/>
             <wp:effectExtent l="0" t="0" r="0" b="0"/>
             <wp:wrapTopAndBottom/>
-            <wp:docPr id="2138198948" name="Kép 2138198948">
+            <wp:docPr id="1393860660" name="Kép 3">
               <a:hlinkClick xmlns:a="http://schemas.openxmlformats.org/drawingml/2006/main" r:id="rId20"/>
             </wp:docPr>
             <wp:cNvGraphicFramePr>
@@ -14799,7 +14703,7 @@
                     </pic:cNvPicPr>
                   </pic:nvPicPr>
                   <pic:blipFill>
-                    <a:blip r:embed="rId21">
+                    <a:blip r:embed="rId22">
                       <a:extLst>
                         <a:ext uri="{28A0092B-C50C-407E-A947-70E740481C1C}">
                           <a14:useLocalDpi xmlns:a14="http://schemas.microsoft.com/office/drawing/2010/main" val="0"/>
@@ -14842,78 +14746,6 @@
           <w14:ligatures w14:val="none"/>
         </w:rPr>
         <w:drawing>
-          <wp:anchor distT="0" distB="0" distL="114300" distR="114300" simplePos="0" relativeHeight="251678720" behindDoc="0" locked="0" layoutInCell="1" allowOverlap="1" wp14:anchorId="68E39C85" wp14:editId="0C66DD2F">
-            <wp:simplePos x="0" y="0"/>
-            <wp:positionH relativeFrom="column">
-              <wp:posOffset>2902585</wp:posOffset>
-            </wp:positionH>
-            <wp:positionV relativeFrom="paragraph">
-              <wp:posOffset>296545</wp:posOffset>
-            </wp:positionV>
-            <wp:extent cx="3261360" cy="1524000"/>
-            <wp:effectExtent l="0" t="0" r="0" b="0"/>
-            <wp:wrapTopAndBottom/>
-            <wp:docPr id="1393860660" name="Kép 3">
-              <a:hlinkClick xmlns:a="http://schemas.openxmlformats.org/drawingml/2006/main" r:id="rId20"/>
-            </wp:docPr>
-            <wp:cNvGraphicFramePr>
-              <a:graphicFrameLocks xmlns:a="http://schemas.openxmlformats.org/drawingml/2006/main" noChangeAspect="1"/>
-            </wp:cNvGraphicFramePr>
-            <a:graphic xmlns:a="http://schemas.openxmlformats.org/drawingml/2006/main">
-              <a:graphicData uri="http://schemas.openxmlformats.org/drawingml/2006/picture">
-                <pic:pic xmlns:pic="http://schemas.openxmlformats.org/drawingml/2006/picture">
-                  <pic:nvPicPr>
-                    <pic:cNvPr id="0" name="Picture 5">
-                      <a:hlinkClick r:id="rId20"/>
-                    </pic:cNvPr>
-                    <pic:cNvPicPr>
-                      <a:picLocks noChangeAspect="1" noChangeArrowheads="1"/>
-                    </pic:cNvPicPr>
-                  </pic:nvPicPr>
-                  <pic:blipFill>
-                    <a:blip r:embed="rId21">
-                      <a:extLst>
-                        <a:ext uri="{28A0092B-C50C-407E-A947-70E740481C1C}">
-                          <a14:useLocalDpi xmlns:a14="http://schemas.microsoft.com/office/drawing/2010/main" val="0"/>
-                        </a:ext>
-                      </a:extLst>
-                    </a:blip>
-                    <a:srcRect/>
-                    <a:stretch>
-                      <a:fillRect/>
-                    </a:stretch>
-                  </pic:blipFill>
-                  <pic:spPr bwMode="auto">
-                    <a:xfrm>
-                      <a:off x="0" y="0"/>
-                      <a:ext cx="3261360" cy="1524000"/>
-                    </a:xfrm>
-                    <a:prstGeom prst="rect">
-                      <a:avLst/>
-                    </a:prstGeom>
-                    <a:noFill/>
-                    <a:ln>
-                      <a:noFill/>
-                    </a:ln>
-                  </pic:spPr>
-                </pic:pic>
-              </a:graphicData>
-            </a:graphic>
-          </wp:anchor>
-        </w:drawing>
-      </w:r>
-      <w:r>
-        <w:rPr>
-          <w:rFonts w:ascii="Helvetica" w:eastAsia="Times New Roman" w:hAnsi="Helvetica" w:cs="Helvetica"/>
-          <w:noProof/>
-          <w:color w:val="0000FF"/>
-          <w:kern w:val="0"/>
-          <w:sz w:val="21"/>
-          <w:szCs w:val="21"/>
-          <w:lang w:eastAsia="en-GB"/>
-          <w14:ligatures w14:val="none"/>
-        </w:rPr>
-        <w:drawing>
           <wp:anchor distT="0" distB="0" distL="114300" distR="114300" simplePos="0" relativeHeight="251677696" behindDoc="0" locked="0" layoutInCell="1" allowOverlap="1" wp14:anchorId="0FA7B074" wp14:editId="719B5A10">
             <wp:simplePos x="0" y="0"/>
             <wp:positionH relativeFrom="column">
@@ -14926,7 +14758,7 @@
             <wp:effectExtent l="0" t="0" r="7620" b="7620"/>
             <wp:wrapTopAndBottom/>
             <wp:docPr id="1848343797" name="Kép 2">
-              <a:hlinkClick xmlns:a="http://schemas.openxmlformats.org/drawingml/2006/main" r:id="rId22"/>
+              <a:hlinkClick xmlns:a="http://schemas.openxmlformats.org/drawingml/2006/main" r:id="rId23"/>
             </wp:docPr>
             <wp:cNvGraphicFramePr>
               <a:graphicFrameLocks xmlns:a="http://schemas.openxmlformats.org/drawingml/2006/main" noChangeAspect="1"/>
@@ -14936,14 +14768,14 @@
                 <pic:pic xmlns:pic="http://schemas.openxmlformats.org/drawingml/2006/picture">
                   <pic:nvPicPr>
                     <pic:cNvPr id="0" name="Picture 3">
-                      <a:hlinkClick r:id="rId22"/>
+                      <a:hlinkClick r:id="rId23"/>
                     </pic:cNvPr>
                     <pic:cNvPicPr>
                       <a:picLocks noChangeAspect="1" noChangeArrowheads="1"/>
                     </pic:cNvPicPr>
                   </pic:nvPicPr>
                   <pic:blipFill>
-                    <a:blip r:embed="rId23">
+                    <a:blip r:embed="rId24">
                       <a:extLst>
                         <a:ext uri="{28A0092B-C50C-407E-A947-70E740481C1C}">
                           <a14:useLocalDpi xmlns:a14="http://schemas.microsoft.com/office/drawing/2010/main" val="0"/>
@@ -16005,13 +15837,7 @@
                   <w:rPr>
                     <w:rFonts w:ascii="Cambria Math" w:eastAsiaTheme="minorEastAsia" w:hAnsi="Cambria Math"/>
                   </w:rPr>
-                  <m:t>≈</m:t>
-                </m:r>
-                <m:r>
-                  <w:rPr>
-                    <w:rFonts w:ascii="Cambria Math" w:eastAsiaTheme="minorEastAsia" w:hAnsi="Cambria Math"/>
-                  </w:rPr>
-                  <m:t>0,6269V</m:t>
+                  <m:t>≈0,6269V</m:t>
                 </m:r>
               </m:oMath>
             </m:oMathPara>
@@ -16360,16 +16186,7 @@
                   <w:rPr>
                     <w:rFonts w:ascii="Cambria Math" w:eastAsiaTheme="minorEastAsia" w:hAnsi="Cambria Math"/>
                   </w:rPr>
-                  <m:t>≈</m:t>
-                </m:r>
-                <m:r>
-                  <m:rPr>
-                    <m:sty m:val="p"/>
-                  </m:rPr>
-                  <w:rPr>
-                    <w:rFonts w:ascii="Cambria Math" w:eastAsiaTheme="minorEastAsia" w:hAnsi="Cambria Math"/>
-                  </w:rPr>
-                  <m:t>4,76</m:t>
+                  <m:t>≈4,76</m:t>
                 </m:r>
                 <m:r>
                   <w:rPr>
@@ -16645,45 +16462,12 @@
     </w:p>
     <w:p>
       <w:r>
-        <w:t>Az 1.</w:t>
+        <w:t>Az 1. b) ábrán látható</w:t>
       </w:r>
       <w:r>
         <w:t xml:space="preserve"> </w:t>
       </w:r>
       <w:r>
-        <w:t>b</w:t>
-      </w:r>
-      <w:r>
-        <w:t>)</w:t>
-      </w:r>
-      <w:r>
-        <w:t xml:space="preserve"> </w:t>
-      </w:r>
-      <w:r>
-        <w:t>á</w:t>
-      </w:r>
-      <w:r>
-        <w:t>br</w:t>
-      </w:r>
-      <w:r>
-        <w:t>á</w:t>
-      </w:r>
-      <w:r>
-        <w:t>n l</w:t>
-      </w:r>
-      <w:r>
-        <w:t>á</w:t>
-      </w:r>
-      <w:r>
-        <w:t>that</w:t>
-      </w:r>
-      <w:r>
-        <w:t>ó</w:t>
-      </w:r>
-      <w:r>
-        <w:t xml:space="preserve"> </w:t>
-      </w:r>
-      <w:r>
         <w:rPr>
           <w:i/>
           <w:iCs/>
@@ -16691,278 +16475,17 @@
         <w:t>(megjegyzés: a jegyzőkönyvben csak a szükséges ábrarészt közöljük)</w:t>
       </w:r>
       <w:r>
-        <w:t xml:space="preserve"> kapcsol</w:t>
-      </w:r>
-      <w:r>
-        <w:t>á</w:t>
-      </w:r>
-      <w:r>
-        <w:t>s felhaszn</w:t>
-      </w:r>
-      <w:r>
-        <w:t>á</w:t>
-      </w:r>
-      <w:r>
-        <w:t>l</w:t>
-      </w:r>
-      <w:r>
-        <w:t>á</w:t>
-      </w:r>
-      <w:r>
-        <w:t>s</w:t>
-      </w:r>
-      <w:r>
-        <w:t>á</w:t>
-      </w:r>
-      <w:r>
-        <w:t>val sz</w:t>
-      </w:r>
-      <w:r>
-        <w:t>á</w:t>
-      </w:r>
-      <w:r>
-        <w:t>m</w:t>
-      </w:r>
-      <w:r>
-        <w:t>í</w:t>
-      </w:r>
-      <w:r>
-        <w:t xml:space="preserve">tsa ki az összes </w:t>
-      </w:r>
-      <w:r>
-        <w:t>á</w:t>
-      </w:r>
-      <w:r>
-        <w:t>gban foly</w:t>
-      </w:r>
-      <w:r>
-        <w:t>ó</w:t>
-      </w:r>
-      <w:r>
-        <w:t xml:space="preserve"> </w:t>
-      </w:r>
-      <w:r>
-        <w:t>á</w:t>
-      </w:r>
-      <w:r>
-        <w:t>ramot</w:t>
-      </w:r>
-      <w:r>
-        <w:t xml:space="preserve"> </w:t>
-      </w:r>
-      <w:r>
-        <w:t>és a csom</w:t>
-      </w:r>
-      <w:r>
-        <w:t>ó</w:t>
-      </w:r>
-      <w:r>
-        <w:t>ponti feszültségeket a hurok</w:t>
-      </w:r>
-      <w:r>
-        <w:t>á</w:t>
-      </w:r>
-      <w:r>
-        <w:t>ramok m</w:t>
-      </w:r>
-      <w:r>
-        <w:t>ó</w:t>
-      </w:r>
-      <w:r>
-        <w:t>dszerével!</w:t>
+        <w:t xml:space="preserve"> kapcsolás felhasználásával számítsa ki az összes ágban folyó áramot és a csomóponti feszültségeket a hurokáramok módszerével!</w:t>
       </w:r>
     </w:p>
     <w:p>
       <w:r>
-        <w:t>Á</w:t>
-      </w:r>
-      <w:r>
-        <w:t>ll</w:t>
-      </w:r>
-      <w:r>
-        <w:t>í</w:t>
-      </w:r>
-      <w:r>
-        <w:t xml:space="preserve">tsa össze az </w:t>
-      </w:r>
-      <w:r>
-        <w:t>á</w:t>
-      </w:r>
-      <w:r>
-        <w:t>ramkört, majd méréssel hat</w:t>
-      </w:r>
-      <w:r>
-        <w:t>á</w:t>
-      </w:r>
-      <w:r>
-        <w:t xml:space="preserve">rozza meg az </w:t>
-      </w:r>
-      <w:r>
-        <w:t>á</w:t>
-      </w:r>
-      <w:r>
-        <w:t>g</w:t>
-      </w:r>
-      <w:r>
-        <w:t>á</w:t>
-      </w:r>
-      <w:r>
-        <w:t>ramokat és a csom</w:t>
-      </w:r>
-      <w:r>
-        <w:t>ó</w:t>
-      </w:r>
-      <w:r>
-        <w:t>pontok</w:t>
-      </w:r>
-      <w:r>
-        <w:t xml:space="preserve"> </w:t>
-      </w:r>
-      <w:r>
-        <w:t>között mérhet</w:t>
-      </w:r>
-      <w:r>
-        <w:t>ő</w:t>
-      </w:r>
-      <w:r>
-        <w:t xml:space="preserve"> feszültség nagys</w:t>
-      </w:r>
-      <w:r>
-        <w:t>á</w:t>
-      </w:r>
-      <w:r>
-        <w:t>g</w:t>
-      </w:r>
-      <w:r>
-        <w:t>á</w:t>
-      </w:r>
-      <w:r>
-        <w:t xml:space="preserve">t! Az </w:t>
-      </w:r>
-      <w:r>
-        <w:t>á</w:t>
-      </w:r>
-      <w:r>
-        <w:t>ramok mérését közvetett m</w:t>
-      </w:r>
-      <w:r>
-        <w:t>ó</w:t>
-      </w:r>
-      <w:r>
-        <w:t>don, a feszültség</w:t>
-      </w:r>
-      <w:r>
-        <w:t xml:space="preserve"> </w:t>
-      </w:r>
-      <w:r>
-        <w:t>mérésével és az Ohm-törvény felhaszn</w:t>
-      </w:r>
-      <w:r>
-        <w:t>á</w:t>
-      </w:r>
-      <w:r>
-        <w:t>l</w:t>
-      </w:r>
-      <w:r>
-        <w:t>á</w:t>
-      </w:r>
-      <w:r>
-        <w:t>s</w:t>
-      </w:r>
-      <w:r>
-        <w:t>á</w:t>
-      </w:r>
-      <w:r>
-        <w:t>val végezze el! A sz</w:t>
-      </w:r>
-      <w:r>
-        <w:t>á</w:t>
-      </w:r>
-      <w:r>
-        <w:t>m</w:t>
-      </w:r>
-      <w:r>
-        <w:t>í</w:t>
-      </w:r>
-      <w:r>
-        <w:t>t</w:t>
-      </w:r>
-      <w:r>
-        <w:t>á</w:t>
-      </w:r>
-      <w:r>
-        <w:t>si és mérési eredményeket</w:t>
-      </w:r>
-      <w:r>
-        <w:t xml:space="preserve"> </w:t>
-      </w:r>
-      <w:r>
-        <w:t>foglalja t</w:t>
-      </w:r>
-      <w:r>
-        <w:t>á</w:t>
-      </w:r>
-      <w:r>
-        <w:t>bl</w:t>
-      </w:r>
-      <w:r>
-        <w:t>á</w:t>
-      </w:r>
-      <w:r>
-        <w:t>zatba és sz</w:t>
-      </w:r>
-      <w:r>
-        <w:t>á</w:t>
-      </w:r>
-      <w:r>
-        <w:t>m</w:t>
-      </w:r>
-      <w:r>
-        <w:t>í</w:t>
-      </w:r>
-      <w:r>
-        <w:t>tsa ki a relat</w:t>
-      </w:r>
-      <w:r>
-        <w:t>í</w:t>
-      </w:r>
-      <w:r>
-        <w:t>v eltéréseket!</w:t>
+        <w:t>Állítsa össze az áramkört, majd méréssel határozza meg az ágáramokat és a csomópontok között mérhető feszültség nagyságát! Az áramok mérését közvetett módon, a feszültség mérésével és az Ohm-törvény felhasználásával végezze el! A számítási és mérési eredményeket foglalja táblázatba és számítsa ki a relatív eltéréseket!</w:t>
       </w:r>
     </w:p>
     <w:p>
       <w:r>
-        <w:t>Ellen</w:t>
-      </w:r>
-      <w:r>
-        <w:t>ő</w:t>
-      </w:r>
-      <w:r>
-        <w:t>rizze a csom</w:t>
-      </w:r>
-      <w:r>
-        <w:t>ó</w:t>
-      </w:r>
-      <w:r>
-        <w:t>ponti törvény érvényességét a mérési adatok felhaszn</w:t>
-      </w:r>
-      <w:r>
-        <w:t>á</w:t>
-      </w:r>
-      <w:r>
-        <w:t>l</w:t>
-      </w:r>
-      <w:r>
-        <w:t>á</w:t>
-      </w:r>
-      <w:r>
-        <w:t>s</w:t>
-      </w:r>
-      <w:r>
-        <w:t>á</w:t>
-      </w:r>
-      <w:r>
-        <w:t>val!</w:t>
+        <w:t>Ellenőrizze a csomóponti törvény érvényességét a mérési adatok felhasználásával!</w:t>
       </w:r>
     </w:p>
     <w:p>
@@ -17329,6 +16852,7 @@
       <w:r>
         <w:rPr>
           <w:rFonts w:eastAsiaTheme="minorEastAsia"/>
+          <w:noProof/>
         </w:rPr>
         <w:drawing>
           <wp:anchor distT="0" distB="0" distL="114300" distR="114300" simplePos="0" relativeHeight="251681792" behindDoc="0" locked="0" layoutInCell="1" allowOverlap="1" wp14:anchorId="5A44AD18" wp14:editId="368F7A07">
@@ -17354,7 +16878,7 @@
                     <pic:cNvPicPr/>
                   </pic:nvPicPr>
                   <pic:blipFill rotWithShape="1">
-                    <a:blip r:embed="rId24" cstate="print">
+                    <a:blip r:embed="rId25" cstate="print">
                       <a:extLst>
                         <a:ext uri="{28A0092B-C50C-407E-A947-70E740481C1C}">
                           <a14:useLocalDpi xmlns:a14="http://schemas.microsoft.com/office/drawing/2010/main" val="0"/>
@@ -18039,7 +17563,7 @@
             <wp:effectExtent l="0" t="0" r="0" b="0"/>
             <wp:wrapTopAndBottom/>
             <wp:docPr id="1674107015" name="Kép 4" descr="A képen diagram, Tervrajz, Műszaki rajz, sematikus rajz látható&#10;&#10;Automatikusan generált leírás">
-              <a:hlinkClick xmlns:a="http://schemas.openxmlformats.org/drawingml/2006/main" r:id="rId25"/>
+              <a:hlinkClick xmlns:a="http://schemas.openxmlformats.org/drawingml/2006/main" r:id="rId26"/>
             </wp:docPr>
             <wp:cNvGraphicFramePr>
               <a:graphicFrameLocks xmlns:a="http://schemas.openxmlformats.org/drawingml/2006/main" noChangeAspect="1"/>
@@ -18049,14 +17573,14 @@
                 <pic:pic xmlns:pic="http://schemas.openxmlformats.org/drawingml/2006/picture">
                   <pic:nvPicPr>
                     <pic:cNvPr id="1674107015" name="Kép 4" descr="A képen diagram, Tervrajz, Műszaki rajz, sematikus rajz látható&#10;&#10;Automatikusan generált leírás">
-                      <a:hlinkClick r:id="rId25"/>
+                      <a:hlinkClick r:id="rId26"/>
                     </pic:cNvPr>
                     <pic:cNvPicPr>
                       <a:picLocks noChangeAspect="1" noChangeArrowheads="1"/>
                     </pic:cNvPicPr>
                   </pic:nvPicPr>
                   <pic:blipFill>
-                    <a:blip r:embed="rId26">
+                    <a:blip r:embed="rId27">
                       <a:extLst>
                         <a:ext uri="{28A0092B-C50C-407E-A947-70E740481C1C}">
                           <a14:useLocalDpi xmlns:a14="http://schemas.microsoft.com/office/drawing/2010/main" val="0"/>
@@ -19953,21 +19477,7 @@
         <w:rPr>
           <w:rFonts w:eastAsiaTheme="minorEastAsia"/>
         </w:rPr>
-        <w:t xml:space="preserve"> egy</w:t>
-      </w:r>
-      <w:proofErr w:type="spellStart"/>
-      <w:r>
-        <w:rPr>
-          <w:rFonts w:eastAsiaTheme="minorEastAsia"/>
-        </w:rPr>
-        <w:t>ütthatóit</w:t>
-      </w:r>
-      <w:proofErr w:type="spellEnd"/>
-      <w:r>
-        <w:rPr>
-          <w:rFonts w:eastAsiaTheme="minorEastAsia"/>
-        </w:rPr>
-        <w:t>, az utolsó oszlop pedig az egyenlőség jobb oldalát jelenti.</w:t>
+        <w:t xml:space="preserve"> együtthatóit, az utolsó oszlop pedig az egyenlőség jobb oldalát jelenti.</w:t>
       </w:r>
     </w:p>
     <w:p>
@@ -20651,13 +20161,7 @@
                       <w:rPr>
                         <w:rFonts w:ascii="Cambria Math" w:eastAsiaTheme="minorEastAsia" w:hAnsi="Cambria Math"/>
                       </w:rPr>
-                      <m:t>-</m:t>
-                    </m:r>
-                    <m:r>
-                      <w:rPr>
-                        <w:rFonts w:ascii="Cambria Math" w:eastAsiaTheme="minorEastAsia" w:hAnsi="Cambria Math"/>
-                      </w:rPr>
-                      <m:t>2200</m:t>
+                      <m:t>-2200</m:t>
                     </m:r>
                   </m:e>
                   <m:e>
@@ -20665,13 +20169,7 @@
                       <w:rPr>
                         <w:rFonts w:ascii="Cambria Math" w:eastAsiaTheme="minorEastAsia" w:hAnsi="Cambria Math"/>
                       </w:rPr>
-                      <m:t>-</m:t>
-                    </m:r>
-                    <m:r>
-                      <w:rPr>
-                        <w:rFonts w:ascii="Cambria Math" w:eastAsiaTheme="minorEastAsia" w:hAnsi="Cambria Math"/>
-                      </w:rPr>
-                      <m:t>4700</m:t>
+                      <m:t>-4700</m:t>
                     </m:r>
                   </m:e>
                   <m:e>
@@ -20695,13 +20193,7 @@
                       <w:rPr>
                         <w:rFonts w:ascii="Cambria Math" w:eastAsiaTheme="minorEastAsia" w:hAnsi="Cambria Math"/>
                       </w:rPr>
-                      <m:t>-</m:t>
-                    </m:r>
-                    <m:r>
-                      <w:rPr>
-                        <w:rFonts w:ascii="Cambria Math" w:eastAsiaTheme="minorEastAsia" w:hAnsi="Cambria Math"/>
-                      </w:rPr>
-                      <m:t>2200</m:t>
+                      <m:t>-2200</m:t>
                     </m:r>
                   </m:e>
                   <m:e>
@@ -20717,13 +20209,7 @@
                       <w:rPr>
                         <w:rFonts w:ascii="Cambria Math" w:eastAsiaTheme="minorEastAsia" w:hAnsi="Cambria Math"/>
                       </w:rPr>
-                      <m:t>-</m:t>
-                    </m:r>
-                    <m:r>
-                      <w:rPr>
-                        <w:rFonts w:ascii="Cambria Math" w:eastAsiaTheme="minorEastAsia" w:hAnsi="Cambria Math"/>
-                      </w:rPr>
-                      <m:t>6800</m:t>
+                      <m:t>-6800</m:t>
                     </m:r>
                   </m:e>
                   <m:e>
@@ -20731,13 +20217,7 @@
                       <w:rPr>
                         <w:rFonts w:ascii="Cambria Math" w:eastAsiaTheme="minorEastAsia" w:hAnsi="Cambria Math"/>
                       </w:rPr>
-                      <m:t>-</m:t>
-                    </m:r>
-                    <m:r>
-                      <w:rPr>
-                        <w:rFonts w:ascii="Cambria Math" w:eastAsiaTheme="minorEastAsia" w:hAnsi="Cambria Math"/>
-                      </w:rPr>
-                      <m:t>6</m:t>
+                      <m:t>-6</m:t>
                     </m:r>
                     <m:ctrlPr>
                       <w:rPr>
@@ -20753,13 +20233,7 @@
                       <w:rPr>
                         <w:rFonts w:ascii="Cambria Math" w:eastAsiaTheme="minorEastAsia" w:hAnsi="Cambria Math"/>
                       </w:rPr>
-                      <m:t>-</m:t>
-                    </m:r>
-                    <m:r>
-                      <w:rPr>
-                        <w:rFonts w:ascii="Cambria Math" w:eastAsiaTheme="minorEastAsia" w:hAnsi="Cambria Math"/>
-                      </w:rPr>
-                      <m:t>4700</m:t>
+                      <m:t>-4700</m:t>
                     </m:r>
                   </m:e>
                   <m:e>
@@ -20767,13 +20241,7 @@
                       <w:rPr>
                         <w:rFonts w:ascii="Cambria Math" w:eastAsiaTheme="minorEastAsia" w:hAnsi="Cambria Math"/>
                       </w:rPr>
-                      <m:t>-</m:t>
-                    </m:r>
-                    <m:r>
-                      <w:rPr>
-                        <w:rFonts w:ascii="Cambria Math" w:eastAsiaTheme="minorEastAsia" w:hAnsi="Cambria Math"/>
-                      </w:rPr>
-                      <m:t>6800</m:t>
+                      <m:t>-6800</m:t>
                     </m:r>
                   </m:e>
                   <m:e>
@@ -20952,13 +20420,7 @@
                       <w:rPr>
                         <w:rFonts w:ascii="Cambria Math" w:eastAsiaTheme="minorEastAsia" w:hAnsi="Cambria Math"/>
                       </w:rPr>
-                      <m:t>-</m:t>
-                    </m:r>
-                    <m:r>
-                      <w:rPr>
-                        <w:rFonts w:ascii="Cambria Math" w:eastAsiaTheme="minorEastAsia" w:hAnsi="Cambria Math"/>
-                      </w:rPr>
-                      <m:t>5,3735∙</m:t>
+                      <m:t>-5,3735∙</m:t>
                     </m:r>
                     <m:sSup>
                       <m:sSupPr>
@@ -21030,13 +20492,7 @@
                       <w:rPr>
                         <w:rFonts w:ascii="Cambria Math" w:eastAsia="Cambria Math" w:hAnsi="Cambria Math" w:cs="Cambria Math"/>
                       </w:rPr>
-                      <m:t>-</m:t>
-                    </m:r>
-                    <m:r>
-                      <w:rPr>
-                        <w:rFonts w:ascii="Cambria Math" w:eastAsia="Cambria Math" w:hAnsi="Cambria Math" w:cs="Cambria Math"/>
-                      </w:rPr>
-                      <m:t>1,3751∙</m:t>
+                      <m:t>-1,3751∙</m:t>
                     </m:r>
                     <m:sSup>
                       <m:sSupPr>
@@ -21793,19 +21249,7 @@
             <w:rPr>
               <w:rFonts w:ascii="Cambria Math" w:eastAsiaTheme="minorEastAsia" w:hAnsi="Cambria Math"/>
             </w:rPr>
-            <m:t>A=1,508</m:t>
-          </m:r>
-          <m:r>
-            <w:rPr>
-              <w:rFonts w:ascii="Cambria Math" w:eastAsiaTheme="minorEastAsia" w:hAnsi="Cambria Math"/>
-            </w:rPr>
-            <m:t>4</m:t>
-          </m:r>
-          <m:r>
-            <w:rPr>
-              <w:rFonts w:ascii="Cambria Math" w:eastAsiaTheme="minorEastAsia" w:hAnsi="Cambria Math"/>
-            </w:rPr>
-            <m:t>V</m:t>
+            <m:t>A=1,5084V</m:t>
           </m:r>
         </m:oMath>
       </m:oMathPara>
@@ -22477,7 +21921,7 @@
             <wp:effectExtent l="0" t="0" r="0" b="0"/>
             <wp:wrapTopAndBottom/>
             <wp:docPr id="1049513672" name="Kép 5" descr="A képen szöveg, diagram, Tervrajz, Betűtípus látható&#10;&#10;Automatikusan generált leírás">
-              <a:hlinkClick xmlns:a="http://schemas.openxmlformats.org/drawingml/2006/main" r:id="rId27"/>
+              <a:hlinkClick xmlns:a="http://schemas.openxmlformats.org/drawingml/2006/main" r:id="rId28"/>
             </wp:docPr>
             <wp:cNvGraphicFramePr>
               <a:graphicFrameLocks xmlns:a="http://schemas.openxmlformats.org/drawingml/2006/main" noChangeAspect="1"/>
@@ -22487,14 +21931,14 @@
                 <pic:pic xmlns:pic="http://schemas.openxmlformats.org/drawingml/2006/picture">
                   <pic:nvPicPr>
                     <pic:cNvPr id="1049513672" name="Kép 5" descr="A képen szöveg, diagram, Tervrajz, Betűtípus látható&#10;&#10;Automatikusan generált leírás">
-                      <a:hlinkClick r:id="rId27"/>
+                      <a:hlinkClick r:id="rId28"/>
                     </pic:cNvPr>
                     <pic:cNvPicPr>
                       <a:picLocks noChangeAspect="1" noChangeArrowheads="1"/>
                     </pic:cNvPicPr>
                   </pic:nvPicPr>
                   <pic:blipFill>
-                    <a:blip r:embed="rId28">
+                    <a:blip r:embed="rId29">
                       <a:extLst>
                         <a:ext uri="{28A0092B-C50C-407E-A947-70E740481C1C}">
                           <a14:useLocalDpi xmlns:a14="http://schemas.microsoft.com/office/drawing/2010/main" val="0"/>
@@ -24467,31 +23911,7 @@
             <w:rPr>
               <w:rFonts w:ascii="Cambria Math" w:eastAsiaTheme="minorEastAsia" w:hAnsi="Cambria Math"/>
             </w:rPr>
-            <m:t>____________________ A</m:t>
-          </m:r>
-          <m:r>
-            <w:rPr>
-              <w:rFonts w:ascii="Cambria Math" w:eastAsiaTheme="minorEastAsia" w:hAnsi="Cambria Math"/>
-            </w:rPr>
-            <m:t>+</m:t>
-          </m:r>
-          <m:r>
-            <w:rPr>
-              <w:rFonts w:ascii="Cambria Math" w:eastAsiaTheme="minorEastAsia" w:hAnsi="Cambria Math"/>
-            </w:rPr>
-            <m:t>____________________ A</m:t>
-          </m:r>
-          <m:r>
-            <w:rPr>
-              <w:rFonts w:ascii="Cambria Math" w:eastAsiaTheme="minorEastAsia" w:hAnsi="Cambria Math"/>
-            </w:rPr>
-            <m:t>=</m:t>
-          </m:r>
-          <m:r>
-            <w:rPr>
-              <w:rFonts w:ascii="Cambria Math" w:eastAsiaTheme="minorEastAsia" w:hAnsi="Cambria Math"/>
-            </w:rPr>
-            <m:t>____________________ A</m:t>
+            <m:t>____________________ A+____________________ A=____________________ A</m:t>
           </m:r>
         </m:oMath>
       </m:oMathPara>
@@ -24627,13 +24047,7 @@
             <w:rPr>
               <w:rFonts w:ascii="Cambria Math" w:eastAsiaTheme="minorEastAsia" w:hAnsi="Cambria Math"/>
             </w:rPr>
-            <m:t xml:space="preserve"> </m:t>
-          </m:r>
-          <m:r>
-            <w:rPr>
-              <w:rFonts w:ascii="Cambria Math" w:eastAsiaTheme="minorEastAsia" w:hAnsi="Cambria Math"/>
-            </w:rPr>
-            <m:t>____________________ A+____________________ A=____________________ A</m:t>
+            <m:t xml:space="preserve"> ____________________ A+____________________ A=____________________ A</m:t>
           </m:r>
         </m:oMath>
       </m:oMathPara>
@@ -24769,13 +24183,7 @@
             <w:rPr>
               <w:rFonts w:ascii="Cambria Math" w:eastAsiaTheme="minorEastAsia" w:hAnsi="Cambria Math"/>
             </w:rPr>
-            <m:t xml:space="preserve"> </m:t>
-          </m:r>
-          <m:r>
-            <w:rPr>
-              <w:rFonts w:ascii="Cambria Math" w:eastAsiaTheme="minorEastAsia" w:hAnsi="Cambria Math"/>
-            </w:rPr>
-            <m:t>____________________ A+____________________ A=____________________ A</m:t>
+            <m:t xml:space="preserve"> ____________________ A+____________________ A=____________________ A</m:t>
           </m:r>
         </m:oMath>
       </m:oMathPara>
@@ -24898,13 +24306,7 @@
           <w:rPr>
             <w:rFonts w:ascii="Cambria Math" w:eastAsiaTheme="minorEastAsia" w:hAnsi="Cambria Math"/>
           </w:rPr>
-          <m:t>B</m:t>
-        </m:r>
-        <m:r>
-          <w:rPr>
-            <w:rFonts w:ascii="Cambria Math" w:eastAsiaTheme="minorEastAsia" w:hAnsi="Cambria Math"/>
-          </w:rPr>
-          <m:t>:</m:t>
+          <m:t>B:</m:t>
         </m:r>
       </m:oMath>
       <w:r>
@@ -24959,13 +24361,7 @@
           <w:rPr>
             <w:rFonts w:ascii="Cambria Math" w:eastAsiaTheme="minorEastAsia" w:hAnsi="Cambria Math"/>
           </w:rPr>
-          <m:t>C</m:t>
-        </m:r>
-        <m:r>
-          <w:rPr>
-            <w:rFonts w:ascii="Cambria Math" w:eastAsiaTheme="minorEastAsia" w:hAnsi="Cambria Math"/>
-          </w:rPr>
-          <m:t>:</m:t>
+          <m:t>C:</m:t>
         </m:r>
       </m:oMath>
       <w:r>
@@ -25196,13 +24592,7 @@
                   <w:rPr>
                     <w:rFonts w:ascii="Cambria Math" w:eastAsiaTheme="minorEastAsia" w:hAnsi="Cambria Math"/>
                   </w:rPr>
-                  <m:t>33</m:t>
-                </m:r>
-                <m:r>
-                  <w:rPr>
-                    <w:rFonts w:ascii="Cambria Math" w:eastAsiaTheme="minorEastAsia" w:hAnsi="Cambria Math"/>
-                  </w:rPr>
-                  <m:t>00</m:t>
+                  <m:t>3300</m:t>
                 </m:r>
                 <m:r>
                   <m:rPr>
@@ -25356,13 +24746,7 @@
                   <w:rPr>
                     <w:rFonts w:ascii="Cambria Math" w:eastAsiaTheme="minorEastAsia" w:hAnsi="Cambria Math"/>
                   </w:rPr>
-                  <m:t>10</m:t>
-                </m:r>
-                <m:r>
-                  <w:rPr>
-                    <w:rFonts w:ascii="Cambria Math" w:eastAsiaTheme="minorEastAsia" w:hAnsi="Cambria Math"/>
-                  </w:rPr>
-                  <m:t>00</m:t>
+                  <m:t>1000</m:t>
                 </m:r>
                 <m:r>
                   <m:rPr>
@@ -25516,13 +24900,7 @@
                   <w:rPr>
                     <w:rFonts w:ascii="Cambria Math" w:eastAsiaTheme="minorEastAsia" w:hAnsi="Cambria Math"/>
                   </w:rPr>
-                  <m:t>100</m:t>
-                </m:r>
-                <m:r>
-                  <w:rPr>
-                    <w:rFonts w:ascii="Cambria Math" w:eastAsiaTheme="minorEastAsia" w:hAnsi="Cambria Math"/>
-                  </w:rPr>
-                  <m:t>00</m:t>
+                  <m:t>10000</m:t>
                 </m:r>
                 <m:r>
                   <m:rPr>
@@ -25675,13 +25053,7 @@
                   <w:rPr>
                     <w:rFonts w:ascii="Cambria Math" w:eastAsiaTheme="minorEastAsia" w:hAnsi="Cambria Math"/>
                   </w:rPr>
-                  <m:t>47</m:t>
-                </m:r>
-                <m:r>
-                  <w:rPr>
-                    <w:rFonts w:ascii="Cambria Math" w:eastAsiaTheme="minorEastAsia" w:hAnsi="Cambria Math"/>
-                  </w:rPr>
-                  <m:t>00</m:t>
+                  <m:t>4700</m:t>
                 </m:r>
                 <m:r>
                   <m:rPr>
@@ -25836,13 +25208,7 @@
                   <w:rPr>
                     <w:rFonts w:ascii="Cambria Math" w:eastAsiaTheme="minorEastAsia" w:hAnsi="Cambria Math"/>
                   </w:rPr>
-                  <m:t>22</m:t>
-                </m:r>
-                <m:r>
-                  <w:rPr>
-                    <w:rFonts w:ascii="Cambria Math" w:eastAsiaTheme="minorEastAsia" w:hAnsi="Cambria Math"/>
-                  </w:rPr>
-                  <m:t>00</m:t>
+                  <m:t>2200</m:t>
                 </m:r>
                 <m:r>
                   <m:rPr>
@@ -26431,19 +25797,7 @@
                   <w:rPr>
                     <w:rFonts w:ascii="Cambria Math" w:eastAsiaTheme="minorEastAsia" w:hAnsi="Cambria Math"/>
                   </w:rPr>
-                  <m:t>≈</m:t>
-                </m:r>
-                <m:r>
-                  <w:rPr>
-                    <w:rFonts w:ascii="Cambria Math" w:eastAsiaTheme="minorEastAsia" w:hAnsi="Cambria Math"/>
-                  </w:rPr>
-                  <m:t>2,8518</m:t>
-                </m:r>
-                <m:r>
-                  <w:rPr>
-                    <w:rFonts w:ascii="Cambria Math" w:eastAsiaTheme="minorEastAsia" w:hAnsi="Cambria Math"/>
-                  </w:rPr>
-                  <m:t>V</m:t>
+                  <m:t>≈2,8518V</m:t>
                 </m:r>
               </m:oMath>
             </m:oMathPara>
@@ -26582,19 +25936,7 @@
                   <w:rPr>
                     <w:rFonts w:ascii="Cambria Math" w:eastAsiaTheme="minorEastAsia" w:hAnsi="Cambria Math"/>
                   </w:rPr>
-                  <m:t>≈</m:t>
-                </m:r>
-                <m:r>
-                  <w:rPr>
-                    <w:rFonts w:ascii="Cambria Math" w:eastAsiaTheme="minorEastAsia" w:hAnsi="Cambria Math"/>
-                  </w:rPr>
-                  <m:t>1,5084</m:t>
-                </m:r>
-                <m:r>
-                  <w:rPr>
-                    <w:rFonts w:ascii="Cambria Math" w:eastAsiaTheme="minorEastAsia" w:hAnsi="Cambria Math"/>
-                  </w:rPr>
-                  <m:t>V</m:t>
+                  <m:t>≈1,5084V</m:t>
                 </m:r>
               </m:oMath>
             </m:oMathPara>
@@ -26736,16 +26078,7 @@
                   <w:rPr>
                     <w:rFonts w:ascii="Cambria Math" w:eastAsiaTheme="minorEastAsia" w:hAnsi="Cambria Math"/>
                   </w:rPr>
-                  <m:t>≈</m:t>
-                </m:r>
-                <m:r>
-                  <m:rPr>
-                    <m:sty m:val="p"/>
-                  </m:rPr>
-                  <w:rPr>
-                    <w:rFonts w:ascii="Cambria Math" w:eastAsiaTheme="minorEastAsia" w:hAnsi="Cambria Math"/>
-                  </w:rPr>
-                  <m:t>4,2273</m:t>
+                  <m:t>≈4,2273</m:t>
                 </m:r>
                 <m:r>
                   <w:rPr>
@@ -28149,11 +27482,11 @@
       </w:r>
     </w:p>
     <w:sectPr>
-      <w:headerReference w:type="even" r:id="rId29"/>
-      <w:headerReference w:type="default" r:id="rId30"/>
-      <w:footerReference w:type="even" r:id="rId31"/>
-      <w:footerReference w:type="default" r:id="rId32"/>
-      <w:footerReference w:type="first" r:id="rId33"/>
+      <w:headerReference w:type="even" r:id="rId30"/>
+      <w:headerReference w:type="default" r:id="rId31"/>
+      <w:footerReference w:type="even" r:id="rId32"/>
+      <w:footerReference w:type="default" r:id="rId33"/>
+      <w:footerReference w:type="first" r:id="rId34"/>
       <w:pgSz w:w="12240" w:h="15840"/>
       <w:pgMar w:top="1417" w:right="1417" w:bottom="1417" w:left="1417" w:header="720" w:footer="720" w:gutter="0"/>
       <w:cols w:space="720"/>

</xml_diff>

<commit_message>
IDK - 1. gyak jegyzőköny fix?
</commit_message>
<xml_diff>
--- a/labor_1_jegyzokonyv.docx
+++ b/labor_1_jegyzokonyv.docx
@@ -8598,7 +8598,6 @@
           <w:p>
             <w:pPr>
               <w:ind w:firstLine="0"/>
-              <w:cnfStyle w:val="000000100000" w:firstRow="0" w:lastRow="0" w:firstColumn="0" w:lastColumn="0" w:oddVBand="0" w:evenVBand="0" w:oddHBand="1" w:evenHBand="0" w:firstRowFirstColumn="0" w:firstRowLastColumn="0" w:lastRowFirstColumn="0" w:lastRowLastColumn="0"/>
               <w:rPr>
                 <w:lang w:eastAsia="en-GB"/>
               </w:rPr>
@@ -8613,7 +8612,6 @@
             <w:pPr>
               <w:ind w:firstLine="0"/>
               <w:jc w:val="center"/>
-              <w:cnfStyle w:val="000000100000" w:firstRow="0" w:lastRow="0" w:firstColumn="0" w:lastColumn="0" w:oddVBand="0" w:evenVBand="0" w:oddHBand="1" w:evenHBand="0" w:firstRowFirstColumn="0" w:firstRowLastColumn="0" w:lastRowFirstColumn="0" w:lastRowLastColumn="0"/>
               <w:rPr>
                 <w:b/>
                 <w:bCs/>
@@ -8638,7 +8636,6 @@
             <w:pPr>
               <w:ind w:firstLine="0"/>
               <w:jc w:val="center"/>
-              <w:cnfStyle w:val="000000100000" w:firstRow="0" w:lastRow="0" w:firstColumn="0" w:lastColumn="0" w:oddVBand="0" w:evenVBand="0" w:oddHBand="1" w:evenHBand="0" w:firstRowFirstColumn="0" w:firstRowLastColumn="0" w:lastRowFirstColumn="0" w:lastRowLastColumn="0"/>
               <w:rPr>
                 <w:b/>
                 <w:bCs/>
@@ -8663,7 +8660,6 @@
             <w:pPr>
               <w:ind w:firstLine="0"/>
               <w:jc w:val="center"/>
-              <w:cnfStyle w:val="000000100000" w:firstRow="0" w:lastRow="0" w:firstColumn="0" w:lastColumn="0" w:oddVBand="0" w:evenVBand="0" w:oddHBand="1" w:evenHBand="0" w:firstRowFirstColumn="0" w:firstRowLastColumn="0" w:lastRowFirstColumn="0" w:lastRowLastColumn="0"/>
               <w:rPr>
                 <w:b/>
                 <w:bCs/>
@@ -8693,7 +8689,6 @@
           <w:p>
             <w:pPr>
               <w:ind w:firstLine="0"/>
-              <w:cnfStyle w:val="000000010000" w:firstRow="0" w:lastRow="0" w:firstColumn="0" w:lastColumn="0" w:oddVBand="0" w:evenVBand="0" w:oddHBand="0" w:evenHBand="1" w:firstRowFirstColumn="0" w:firstRowLastColumn="0" w:lastRowFirstColumn="0" w:lastRowLastColumn="0"/>
               <w:rPr>
                 <w:b/>
                 <w:bCs/>
@@ -8750,7 +8745,6 @@
           <w:p>
             <w:pPr>
               <w:ind w:firstLine="0"/>
-              <w:cnfStyle w:val="000000010000" w:firstRow="0" w:lastRow="0" w:firstColumn="0" w:lastColumn="0" w:oddVBand="0" w:evenVBand="0" w:oddHBand="0" w:evenHBand="1" w:firstRowFirstColumn="0" w:firstRowLastColumn="0" w:lastRowFirstColumn="0" w:lastRowLastColumn="0"/>
               <w:rPr>
                 <w:lang w:eastAsia="en-GB"/>
               </w:rPr>
@@ -8783,7 +8777,6 @@
           <w:p>
             <w:pPr>
               <w:ind w:firstLine="0"/>
-              <w:cnfStyle w:val="000000010000" w:firstRow="0" w:lastRow="0" w:firstColumn="0" w:lastColumn="0" w:oddVBand="0" w:evenVBand="0" w:oddHBand="0" w:evenHBand="1" w:firstRowFirstColumn="0" w:firstRowLastColumn="0" w:lastRowFirstColumn="0" w:lastRowLastColumn="0"/>
               <w:rPr>
                 <w:lang w:eastAsia="en-GB"/>
               </w:rPr>
@@ -8814,7 +8807,6 @@
           <w:p>
             <w:pPr>
               <w:ind w:firstLine="0"/>
-              <w:cnfStyle w:val="000000010000" w:firstRow="0" w:lastRow="0" w:firstColumn="0" w:lastColumn="0" w:oddVBand="0" w:evenVBand="0" w:oddHBand="0" w:evenHBand="1" w:firstRowFirstColumn="0" w:firstRowLastColumn="0" w:lastRowFirstColumn="0" w:lastRowLastColumn="0"/>
               <w:rPr>
                 <w:rFonts w:eastAsia="Calibri" w:cs="Arial"/>
                 <w:lang w:eastAsia="en-GB"/>
@@ -8849,7 +8841,6 @@
           <w:p>
             <w:pPr>
               <w:ind w:firstLine="0"/>
-              <w:cnfStyle w:val="000000100000" w:firstRow="0" w:lastRow="0" w:firstColumn="0" w:lastColumn="0" w:oddVBand="0" w:evenVBand="0" w:oddHBand="1" w:evenHBand="0" w:firstRowFirstColumn="0" w:firstRowLastColumn="0" w:lastRowFirstColumn="0" w:lastRowLastColumn="0"/>
               <w:rPr>
                 <w:b/>
                 <w:bCs/>
@@ -8906,7 +8897,6 @@
           <w:p>
             <w:pPr>
               <w:ind w:firstLine="0"/>
-              <w:cnfStyle w:val="000000100000" w:firstRow="0" w:lastRow="0" w:firstColumn="0" w:lastColumn="0" w:oddVBand="0" w:evenVBand="0" w:oddHBand="1" w:evenHBand="0" w:firstRowFirstColumn="0" w:firstRowLastColumn="0" w:lastRowFirstColumn="0" w:lastRowLastColumn="0"/>
               <w:rPr>
                 <w:lang w:eastAsia="en-GB"/>
               </w:rPr>
@@ -8939,7 +8929,6 @@
           <w:p>
             <w:pPr>
               <w:ind w:firstLine="0"/>
-              <w:cnfStyle w:val="000000100000" w:firstRow="0" w:lastRow="0" w:firstColumn="0" w:lastColumn="0" w:oddVBand="0" w:evenVBand="0" w:oddHBand="1" w:evenHBand="0" w:firstRowFirstColumn="0" w:firstRowLastColumn="0" w:lastRowFirstColumn="0" w:lastRowLastColumn="0"/>
               <w:rPr>
                 <w:lang w:eastAsia="en-GB"/>
               </w:rPr>
@@ -8970,7 +8959,6 @@
           <w:p>
             <w:pPr>
               <w:ind w:firstLine="0"/>
-              <w:cnfStyle w:val="000000100000" w:firstRow="0" w:lastRow="0" w:firstColumn="0" w:lastColumn="0" w:oddVBand="0" w:evenVBand="0" w:oddHBand="1" w:evenHBand="0" w:firstRowFirstColumn="0" w:firstRowLastColumn="0" w:lastRowFirstColumn="0" w:lastRowLastColumn="0"/>
               <w:rPr>
                 <w:rFonts w:eastAsia="Calibri" w:cs="Arial"/>
                 <w:lang w:eastAsia="en-GB"/>
@@ -9005,7 +8993,6 @@
           <w:p>
             <w:pPr>
               <w:ind w:firstLine="0"/>
-              <w:cnfStyle w:val="000000010000" w:firstRow="0" w:lastRow="0" w:firstColumn="0" w:lastColumn="0" w:oddVBand="0" w:evenVBand="0" w:oddHBand="0" w:evenHBand="1" w:firstRowFirstColumn="0" w:firstRowLastColumn="0" w:lastRowFirstColumn="0" w:lastRowLastColumn="0"/>
               <w:rPr>
                 <w:b/>
                 <w:bCs/>
@@ -9062,7 +9049,6 @@
           <w:p>
             <w:pPr>
               <w:ind w:firstLine="0"/>
-              <w:cnfStyle w:val="000000010000" w:firstRow="0" w:lastRow="0" w:firstColumn="0" w:lastColumn="0" w:oddVBand="0" w:evenVBand="0" w:oddHBand="0" w:evenHBand="1" w:firstRowFirstColumn="0" w:firstRowLastColumn="0" w:lastRowFirstColumn="0" w:lastRowLastColumn="0"/>
               <w:rPr>
                 <w:lang w:eastAsia="en-GB"/>
               </w:rPr>
@@ -9095,7 +9081,6 @@
           <w:p>
             <w:pPr>
               <w:ind w:firstLine="0"/>
-              <w:cnfStyle w:val="000000010000" w:firstRow="0" w:lastRow="0" w:firstColumn="0" w:lastColumn="0" w:oddVBand="0" w:evenVBand="0" w:oddHBand="0" w:evenHBand="1" w:firstRowFirstColumn="0" w:firstRowLastColumn="0" w:lastRowFirstColumn="0" w:lastRowLastColumn="0"/>
               <w:rPr>
                 <w:lang w:eastAsia="en-GB"/>
               </w:rPr>
@@ -9126,7 +9111,6 @@
           <w:p>
             <w:pPr>
               <w:ind w:firstLine="0"/>
-              <w:cnfStyle w:val="000000010000" w:firstRow="0" w:lastRow="0" w:firstColumn="0" w:lastColumn="0" w:oddVBand="0" w:evenVBand="0" w:oddHBand="0" w:evenHBand="1" w:firstRowFirstColumn="0" w:firstRowLastColumn="0" w:lastRowFirstColumn="0" w:lastRowLastColumn="0"/>
               <w:rPr>
                 <w:rFonts w:ascii="Calibri Light" w:eastAsia="Times New Roman" w:hAnsi="Calibri Light" w:cs="Times New Roman"/>
                 <w:lang w:eastAsia="en-GB"/>
@@ -9161,7 +9145,6 @@
           <w:p>
             <w:pPr>
               <w:ind w:firstLine="0"/>
-              <w:cnfStyle w:val="000000100000" w:firstRow="0" w:lastRow="0" w:firstColumn="0" w:lastColumn="0" w:oddVBand="0" w:evenVBand="0" w:oddHBand="1" w:evenHBand="0" w:firstRowFirstColumn="0" w:firstRowLastColumn="0" w:lastRowFirstColumn="0" w:lastRowLastColumn="0"/>
               <w:rPr>
                 <w:b/>
                 <w:bCs/>
@@ -9218,7 +9201,6 @@
           <w:p>
             <w:pPr>
               <w:ind w:firstLine="0"/>
-              <w:cnfStyle w:val="000000100000" w:firstRow="0" w:lastRow="0" w:firstColumn="0" w:lastColumn="0" w:oddVBand="0" w:evenVBand="0" w:oddHBand="1" w:evenHBand="0" w:firstRowFirstColumn="0" w:firstRowLastColumn="0" w:lastRowFirstColumn="0" w:lastRowLastColumn="0"/>
               <w:rPr>
                 <w:lang w:eastAsia="en-GB"/>
               </w:rPr>
@@ -9242,7 +9224,6 @@
           <w:p>
             <w:pPr>
               <w:ind w:firstLine="0"/>
-              <w:cnfStyle w:val="000000100000" w:firstRow="0" w:lastRow="0" w:firstColumn="0" w:lastColumn="0" w:oddVBand="0" w:evenVBand="0" w:oddHBand="1" w:evenHBand="0" w:firstRowFirstColumn="0" w:firstRowLastColumn="0" w:lastRowFirstColumn="0" w:lastRowLastColumn="0"/>
               <w:rPr>
                 <w:lang w:eastAsia="en-GB"/>
               </w:rPr>
@@ -9270,7 +9251,6 @@
           <w:p>
             <w:pPr>
               <w:ind w:firstLine="0"/>
-              <w:cnfStyle w:val="000000100000" w:firstRow="0" w:lastRow="0" w:firstColumn="0" w:lastColumn="0" w:oddVBand="0" w:evenVBand="0" w:oddHBand="1" w:evenHBand="0" w:firstRowFirstColumn="0" w:firstRowLastColumn="0" w:lastRowFirstColumn="0" w:lastRowLastColumn="0"/>
               <w:rPr>
                 <w:rFonts w:ascii="Calibri Light" w:eastAsia="Times New Roman" w:hAnsi="Calibri Light" w:cs="Times New Roman"/>
                 <w:lang w:eastAsia="en-GB"/>
@@ -9305,7 +9285,6 @@
           <w:p>
             <w:pPr>
               <w:ind w:firstLine="0"/>
-              <w:cnfStyle w:val="000000010000" w:firstRow="0" w:lastRow="0" w:firstColumn="0" w:lastColumn="0" w:oddVBand="0" w:evenVBand="0" w:oddHBand="0" w:evenHBand="1" w:firstRowFirstColumn="0" w:firstRowLastColumn="0" w:lastRowFirstColumn="0" w:lastRowLastColumn="0"/>
               <w:rPr>
                 <w:rFonts w:eastAsia="Calibri" w:cs="Arial"/>
                 <w:b/>
@@ -9363,7 +9342,6 @@
           <w:p>
             <w:pPr>
               <w:ind w:firstLine="0"/>
-              <w:cnfStyle w:val="000000010000" w:firstRow="0" w:lastRow="0" w:firstColumn="0" w:lastColumn="0" w:oddVBand="0" w:evenVBand="0" w:oddHBand="0" w:evenHBand="1" w:firstRowFirstColumn="0" w:firstRowLastColumn="0" w:lastRowFirstColumn="0" w:lastRowLastColumn="0"/>
               <w:rPr>
                 <w:rFonts w:eastAsia="Calibri" w:cs="Arial"/>
               </w:rPr>
@@ -9387,7 +9365,6 @@
           <w:p>
             <w:pPr>
               <w:ind w:firstLine="0"/>
-              <w:cnfStyle w:val="000000010000" w:firstRow="0" w:lastRow="0" w:firstColumn="0" w:lastColumn="0" w:oddVBand="0" w:evenVBand="0" w:oddHBand="0" w:evenHBand="1" w:firstRowFirstColumn="0" w:firstRowLastColumn="0" w:lastRowFirstColumn="0" w:lastRowLastColumn="0"/>
               <w:rPr>
                 <w:rFonts w:eastAsia="Calibri" w:cs="Arial"/>
                 <w:lang w:eastAsia="en-GB"/>
@@ -9416,7 +9393,6 @@
           <w:p>
             <w:pPr>
               <w:ind w:firstLine="0"/>
-              <w:cnfStyle w:val="000000010000" w:firstRow="0" w:lastRow="0" w:firstColumn="0" w:lastColumn="0" w:oddVBand="0" w:evenVBand="0" w:oddHBand="0" w:evenHBand="1" w:firstRowFirstColumn="0" w:firstRowLastColumn="0" w:lastRowFirstColumn="0" w:lastRowLastColumn="0"/>
               <w:rPr>
                 <w:rFonts w:eastAsia="Calibri" w:cs="Arial"/>
                 <w:lang w:eastAsia="en-GB"/>
@@ -9451,7 +9427,6 @@
           <w:p>
             <w:pPr>
               <w:ind w:firstLine="0"/>
-              <w:cnfStyle w:val="000000100000" w:firstRow="0" w:lastRow="0" w:firstColumn="0" w:lastColumn="0" w:oddVBand="0" w:evenVBand="0" w:oddHBand="1" w:evenHBand="0" w:firstRowFirstColumn="0" w:firstRowLastColumn="0" w:lastRowFirstColumn="0" w:lastRowLastColumn="0"/>
               <w:rPr>
                 <w:rFonts w:eastAsia="Calibri" w:cs="Arial"/>
                 <w:b/>
@@ -9509,7 +9484,6 @@
           <w:p>
             <w:pPr>
               <w:ind w:firstLine="0"/>
-              <w:cnfStyle w:val="000000100000" w:firstRow="0" w:lastRow="0" w:firstColumn="0" w:lastColumn="0" w:oddVBand="0" w:evenVBand="0" w:oddHBand="1" w:evenHBand="0" w:firstRowFirstColumn="0" w:firstRowLastColumn="0" w:lastRowFirstColumn="0" w:lastRowLastColumn="0"/>
               <w:rPr>
                 <w:rFonts w:eastAsia="Calibri" w:cs="Arial"/>
               </w:rPr>
@@ -9533,7 +9507,6 @@
           <w:p>
             <w:pPr>
               <w:ind w:firstLine="0"/>
-              <w:cnfStyle w:val="000000100000" w:firstRow="0" w:lastRow="0" w:firstColumn="0" w:lastColumn="0" w:oddVBand="0" w:evenVBand="0" w:oddHBand="1" w:evenHBand="0" w:firstRowFirstColumn="0" w:firstRowLastColumn="0" w:lastRowFirstColumn="0" w:lastRowLastColumn="0"/>
               <w:rPr>
                 <w:rFonts w:eastAsia="Calibri" w:cs="Arial"/>
                 <w:lang w:eastAsia="en-GB"/>
@@ -9562,7 +9535,6 @@
           <w:p>
             <w:pPr>
               <w:ind w:firstLine="0"/>
-              <w:cnfStyle w:val="000000100000" w:firstRow="0" w:lastRow="0" w:firstColumn="0" w:lastColumn="0" w:oddVBand="0" w:evenVBand="0" w:oddHBand="1" w:evenHBand="0" w:firstRowFirstColumn="0" w:firstRowLastColumn="0" w:lastRowFirstColumn="0" w:lastRowLastColumn="0"/>
               <w:rPr>
                 <w:rFonts w:eastAsia="Calibri" w:cs="Arial"/>
                 <w:lang w:eastAsia="en-GB"/>
@@ -9597,7 +9569,6 @@
           <w:p>
             <w:pPr>
               <w:ind w:firstLine="0"/>
-              <w:cnfStyle w:val="000000010000" w:firstRow="0" w:lastRow="0" w:firstColumn="0" w:lastColumn="0" w:oddVBand="0" w:evenVBand="0" w:oddHBand="0" w:evenHBand="1" w:firstRowFirstColumn="0" w:firstRowLastColumn="0" w:lastRowFirstColumn="0" w:lastRowLastColumn="0"/>
               <w:rPr>
                 <w:rFonts w:eastAsia="Calibri" w:cs="Arial"/>
                 <w:b/>
@@ -9656,7 +9627,6 @@
             <w:pPr>
               <w:ind w:firstLine="0"/>
               <w:jc w:val="center"/>
-              <w:cnfStyle w:val="000000010000" w:firstRow="0" w:lastRow="0" w:firstColumn="0" w:lastColumn="0" w:oddVBand="0" w:evenVBand="0" w:oddHBand="0" w:evenHBand="1" w:firstRowFirstColumn="0" w:firstRowLastColumn="0" w:lastRowFirstColumn="0" w:lastRowLastColumn="0"/>
               <w:rPr>
                 <w:lang w:eastAsia="en-GB"/>
               </w:rPr>
@@ -9684,7 +9654,6 @@
           <w:p>
             <w:pPr>
               <w:ind w:firstLine="0"/>
-              <w:cnfStyle w:val="000000010000" w:firstRow="0" w:lastRow="0" w:firstColumn="0" w:lastColumn="0" w:oddVBand="0" w:evenVBand="0" w:oddHBand="0" w:evenHBand="1" w:firstRowFirstColumn="0" w:firstRowLastColumn="0" w:lastRowFirstColumn="0" w:lastRowLastColumn="0"/>
               <w:rPr>
                 <w:lang w:eastAsia="en-GB"/>
               </w:rPr>
@@ -9712,7 +9681,6 @@
           <w:p>
             <w:pPr>
               <w:ind w:firstLine="0"/>
-              <w:cnfStyle w:val="000000010000" w:firstRow="0" w:lastRow="0" w:firstColumn="0" w:lastColumn="0" w:oddVBand="0" w:evenVBand="0" w:oddHBand="0" w:evenHBand="1" w:firstRowFirstColumn="0" w:firstRowLastColumn="0" w:lastRowFirstColumn="0" w:lastRowLastColumn="0"/>
               <w:rPr>
                 <w:rFonts w:eastAsia="Calibri" w:cs="Arial"/>
                 <w:lang w:eastAsia="en-GB"/>
@@ -9747,7 +9715,6 @@
           <w:p>
             <w:pPr>
               <w:ind w:firstLine="0"/>
-              <w:cnfStyle w:val="000000100000" w:firstRow="0" w:lastRow="0" w:firstColumn="0" w:lastColumn="0" w:oddVBand="0" w:evenVBand="0" w:oddHBand="1" w:evenHBand="0" w:firstRowFirstColumn="0" w:firstRowLastColumn="0" w:lastRowFirstColumn="0" w:lastRowLastColumn="0"/>
               <w:rPr>
                 <w:rFonts w:eastAsia="Calibri" w:cs="Arial"/>
                 <w:b/>
@@ -9843,7 +9810,6 @@
             <w:pPr>
               <w:ind w:firstLine="0"/>
               <w:jc w:val="center"/>
-              <w:cnfStyle w:val="000000100000" w:firstRow="0" w:lastRow="0" w:firstColumn="0" w:lastColumn="0" w:oddVBand="0" w:evenVBand="0" w:oddHBand="1" w:evenHBand="0" w:firstRowFirstColumn="0" w:firstRowLastColumn="0" w:lastRowFirstColumn="0" w:lastRowLastColumn="0"/>
               <w:rPr>
                 <w:rFonts w:eastAsia="Calibri" w:cs="Arial"/>
               </w:rPr>
@@ -9868,7 +9834,6 @@
             <w:pPr>
               <w:ind w:firstLine="0"/>
               <w:jc w:val="right"/>
-              <w:cnfStyle w:val="000000100000" w:firstRow="0" w:lastRow="0" w:firstColumn="0" w:lastColumn="0" w:oddVBand="0" w:evenVBand="0" w:oddHBand="1" w:evenHBand="0" w:firstRowFirstColumn="0" w:firstRowLastColumn="0" w:lastRowFirstColumn="0" w:lastRowLastColumn="0"/>
               <w:rPr>
                 <w:rFonts w:eastAsia="Calibri" w:cs="Arial"/>
                 <w:lang w:eastAsia="en-GB"/>
@@ -9897,7 +9862,6 @@
           <w:p>
             <w:pPr>
               <w:ind w:firstLine="0"/>
-              <w:cnfStyle w:val="000000100000" w:firstRow="0" w:lastRow="0" w:firstColumn="0" w:lastColumn="0" w:oddVBand="0" w:evenVBand="0" w:oddHBand="1" w:evenHBand="0" w:firstRowFirstColumn="0" w:firstRowLastColumn="0" w:lastRowFirstColumn="0" w:lastRowLastColumn="0"/>
               <w:rPr>
                 <w:rFonts w:eastAsia="Calibri" w:cs="Arial"/>
                 <w:lang w:eastAsia="en-GB"/>
@@ -9932,7 +9896,6 @@
           <w:p>
             <w:pPr>
               <w:ind w:firstLine="0"/>
-              <w:cnfStyle w:val="000000010000" w:firstRow="0" w:lastRow="0" w:firstColumn="0" w:lastColumn="0" w:oddVBand="0" w:evenVBand="0" w:oddHBand="0" w:evenHBand="1" w:firstRowFirstColumn="0" w:firstRowLastColumn="0" w:lastRowFirstColumn="0" w:lastRowLastColumn="0"/>
               <w:rPr>
                 <w:rFonts w:eastAsia="Calibri" w:cs="Arial"/>
                 <w:b/>
@@ -9991,7 +9954,6 @@
             <w:pPr>
               <w:ind w:firstLine="0"/>
               <w:jc w:val="center"/>
-              <w:cnfStyle w:val="000000010000" w:firstRow="0" w:lastRow="0" w:firstColumn="0" w:lastColumn="0" w:oddVBand="0" w:evenVBand="0" w:oddHBand="0" w:evenHBand="1" w:firstRowFirstColumn="0" w:firstRowLastColumn="0" w:lastRowFirstColumn="0" w:lastRowLastColumn="0"/>
               <w:rPr>
                 <w:rFonts w:eastAsia="Calibri" w:cs="Arial"/>
               </w:rPr>
@@ -10016,7 +9978,6 @@
             <w:pPr>
               <w:ind w:firstLine="0"/>
               <w:jc w:val="right"/>
-              <w:cnfStyle w:val="000000010000" w:firstRow="0" w:lastRow="0" w:firstColumn="0" w:lastColumn="0" w:oddVBand="0" w:evenVBand="0" w:oddHBand="0" w:evenHBand="1" w:firstRowFirstColumn="0" w:firstRowLastColumn="0" w:lastRowFirstColumn="0" w:lastRowLastColumn="0"/>
               <w:rPr>
                 <w:rFonts w:eastAsia="Calibri" w:cs="Arial"/>
                 <w:lang w:eastAsia="en-GB"/>
@@ -10045,7 +10006,6 @@
           <w:p>
             <w:pPr>
               <w:ind w:firstLine="0"/>
-              <w:cnfStyle w:val="000000010000" w:firstRow="0" w:lastRow="0" w:firstColumn="0" w:lastColumn="0" w:oddVBand="0" w:evenVBand="0" w:oddHBand="0" w:evenHBand="1" w:firstRowFirstColumn="0" w:firstRowLastColumn="0" w:lastRowFirstColumn="0" w:lastRowLastColumn="0"/>
               <w:rPr>
                 <w:rFonts w:eastAsia="Calibri" w:cs="Arial"/>
                 <w:lang w:eastAsia="en-GB"/>
@@ -10080,7 +10040,6 @@
           <w:p>
             <w:pPr>
               <w:ind w:firstLine="0"/>
-              <w:cnfStyle w:val="000000100000" w:firstRow="0" w:lastRow="0" w:firstColumn="0" w:lastColumn="0" w:oddVBand="0" w:evenVBand="0" w:oddHBand="1" w:evenHBand="0" w:firstRowFirstColumn="0" w:firstRowLastColumn="0" w:lastRowFirstColumn="0" w:lastRowLastColumn="0"/>
               <w:rPr>
                 <w:rFonts w:eastAsia="Calibri" w:cs="Arial"/>
                 <w:b/>
@@ -10139,7 +10098,6 @@
             <w:pPr>
               <w:ind w:firstLine="0"/>
               <w:jc w:val="center"/>
-              <w:cnfStyle w:val="000000100000" w:firstRow="0" w:lastRow="0" w:firstColumn="0" w:lastColumn="0" w:oddVBand="0" w:evenVBand="0" w:oddHBand="1" w:evenHBand="0" w:firstRowFirstColumn="0" w:firstRowLastColumn="0" w:lastRowFirstColumn="0" w:lastRowLastColumn="0"/>
               <w:rPr>
                 <w:rFonts w:eastAsia="Calibri" w:cs="Arial"/>
               </w:rPr>
@@ -10164,7 +10122,6 @@
             <w:pPr>
               <w:ind w:firstLine="0"/>
               <w:jc w:val="right"/>
-              <w:cnfStyle w:val="000000100000" w:firstRow="0" w:lastRow="0" w:firstColumn="0" w:lastColumn="0" w:oddVBand="0" w:evenVBand="0" w:oddHBand="1" w:evenHBand="0" w:firstRowFirstColumn="0" w:firstRowLastColumn="0" w:lastRowFirstColumn="0" w:lastRowLastColumn="0"/>
               <w:rPr>
                 <w:rFonts w:eastAsia="Calibri" w:cs="Arial"/>
                 <w:lang w:eastAsia="en-GB"/>
@@ -10193,7 +10150,6 @@
           <w:p>
             <w:pPr>
               <w:ind w:firstLine="0"/>
-              <w:cnfStyle w:val="000000100000" w:firstRow="0" w:lastRow="0" w:firstColumn="0" w:lastColumn="0" w:oddVBand="0" w:evenVBand="0" w:oddHBand="1" w:evenHBand="0" w:firstRowFirstColumn="0" w:firstRowLastColumn="0" w:lastRowFirstColumn="0" w:lastRowLastColumn="0"/>
               <w:rPr>
                 <w:rFonts w:eastAsia="Calibri" w:cs="Arial"/>
                 <w:lang w:eastAsia="en-GB"/>
@@ -10228,7 +10184,6 @@
           <w:p>
             <w:pPr>
               <w:ind w:firstLine="0"/>
-              <w:cnfStyle w:val="000000010000" w:firstRow="0" w:lastRow="0" w:firstColumn="0" w:lastColumn="0" w:oddVBand="0" w:evenVBand="0" w:oddHBand="0" w:evenHBand="1" w:firstRowFirstColumn="0" w:firstRowLastColumn="0" w:lastRowFirstColumn="0" w:lastRowLastColumn="0"/>
               <w:rPr>
                 <w:rFonts w:eastAsia="Calibri" w:cs="Arial"/>
                 <w:b/>
@@ -10287,7 +10242,6 @@
             <w:pPr>
               <w:ind w:firstLine="0"/>
               <w:jc w:val="center"/>
-              <w:cnfStyle w:val="000000010000" w:firstRow="0" w:lastRow="0" w:firstColumn="0" w:lastColumn="0" w:oddVBand="0" w:evenVBand="0" w:oddHBand="0" w:evenHBand="1" w:firstRowFirstColumn="0" w:firstRowLastColumn="0" w:lastRowFirstColumn="0" w:lastRowLastColumn="0"/>
               <w:rPr>
                 <w:rFonts w:eastAsia="Calibri" w:cs="Arial"/>
               </w:rPr>
@@ -10312,7 +10266,6 @@
             <w:pPr>
               <w:ind w:firstLine="0"/>
               <w:jc w:val="right"/>
-              <w:cnfStyle w:val="000000010000" w:firstRow="0" w:lastRow="0" w:firstColumn="0" w:lastColumn="0" w:oddVBand="0" w:evenVBand="0" w:oddHBand="0" w:evenHBand="1" w:firstRowFirstColumn="0" w:firstRowLastColumn="0" w:lastRowFirstColumn="0" w:lastRowLastColumn="0"/>
               <w:rPr>
                 <w:rFonts w:eastAsia="Calibri" w:cs="Arial"/>
                 <w:lang w:eastAsia="en-GB"/>
@@ -10341,7 +10294,6 @@
           <w:p>
             <w:pPr>
               <w:ind w:firstLine="0"/>
-              <w:cnfStyle w:val="000000010000" w:firstRow="0" w:lastRow="0" w:firstColumn="0" w:lastColumn="0" w:oddVBand="0" w:evenVBand="0" w:oddHBand="0" w:evenHBand="1" w:firstRowFirstColumn="0" w:firstRowLastColumn="0" w:lastRowFirstColumn="0" w:lastRowLastColumn="0"/>
               <w:rPr>
                 <w:rFonts w:eastAsia="Calibri" w:cs="Arial"/>
                 <w:lang w:eastAsia="en-GB"/>
@@ -15204,7 +15156,6 @@
           <w:p>
             <w:pPr>
               <w:ind w:firstLine="0"/>
-              <w:cnfStyle w:val="000000100000" w:firstRow="0" w:lastRow="0" w:firstColumn="0" w:lastColumn="0" w:oddVBand="0" w:evenVBand="0" w:oddHBand="1" w:evenHBand="0" w:firstRowFirstColumn="0" w:firstRowLastColumn="0" w:lastRowFirstColumn="0" w:lastRowLastColumn="0"/>
               <w:rPr>
                 <w:lang w:eastAsia="en-GB"/>
               </w:rPr>
@@ -15219,7 +15170,6 @@
             <w:pPr>
               <w:ind w:firstLine="0"/>
               <w:jc w:val="center"/>
-              <w:cnfStyle w:val="000000100000" w:firstRow="0" w:lastRow="0" w:firstColumn="0" w:lastColumn="0" w:oddVBand="0" w:evenVBand="0" w:oddHBand="1" w:evenHBand="0" w:firstRowFirstColumn="0" w:firstRowLastColumn="0" w:lastRowFirstColumn="0" w:lastRowLastColumn="0"/>
               <w:rPr>
                 <w:b/>
                 <w:bCs/>
@@ -15244,7 +15194,6 @@
             <w:pPr>
               <w:ind w:firstLine="0"/>
               <w:jc w:val="center"/>
-              <w:cnfStyle w:val="000000100000" w:firstRow="0" w:lastRow="0" w:firstColumn="0" w:lastColumn="0" w:oddVBand="0" w:evenVBand="0" w:oddHBand="1" w:evenHBand="0" w:firstRowFirstColumn="0" w:firstRowLastColumn="0" w:lastRowFirstColumn="0" w:lastRowLastColumn="0"/>
               <w:rPr>
                 <w:b/>
                 <w:bCs/>
@@ -15269,7 +15218,6 @@
             <w:pPr>
               <w:ind w:firstLine="0"/>
               <w:jc w:val="center"/>
-              <w:cnfStyle w:val="000000100000" w:firstRow="0" w:lastRow="0" w:firstColumn="0" w:lastColumn="0" w:oddVBand="0" w:evenVBand="0" w:oddHBand="1" w:evenHBand="0" w:firstRowFirstColumn="0" w:firstRowLastColumn="0" w:lastRowFirstColumn="0" w:lastRowLastColumn="0"/>
               <w:rPr>
                 <w:b/>
                 <w:bCs/>
@@ -15299,7 +15247,6 @@
           <w:p>
             <w:pPr>
               <w:ind w:firstLine="0"/>
-              <w:cnfStyle w:val="000000010000" w:firstRow="0" w:lastRow="0" w:firstColumn="0" w:lastColumn="0" w:oddVBand="0" w:evenVBand="0" w:oddHBand="0" w:evenHBand="1" w:firstRowFirstColumn="0" w:firstRowLastColumn="0" w:lastRowFirstColumn="0" w:lastRowLastColumn="0"/>
               <w:rPr>
                 <w:b/>
                 <w:bCs/>
@@ -15356,7 +15303,6 @@
           <w:p>
             <w:pPr>
               <w:ind w:firstLine="0"/>
-              <w:cnfStyle w:val="000000010000" w:firstRow="0" w:lastRow="0" w:firstColumn="0" w:lastColumn="0" w:oddVBand="0" w:evenVBand="0" w:oddHBand="0" w:evenHBand="1" w:firstRowFirstColumn="0" w:firstRowLastColumn="0" w:lastRowFirstColumn="0" w:lastRowLastColumn="0"/>
               <w:rPr>
                 <w:lang w:eastAsia="en-GB"/>
               </w:rPr>
@@ -15389,7 +15335,6 @@
           <w:p>
             <w:pPr>
               <w:ind w:firstLine="0"/>
-              <w:cnfStyle w:val="000000010000" w:firstRow="0" w:lastRow="0" w:firstColumn="0" w:lastColumn="0" w:oddVBand="0" w:evenVBand="0" w:oddHBand="0" w:evenHBand="1" w:firstRowFirstColumn="0" w:firstRowLastColumn="0" w:lastRowFirstColumn="0" w:lastRowLastColumn="0"/>
               <w:rPr>
                 <w:lang w:eastAsia="en-GB"/>
               </w:rPr>
@@ -15420,7 +15365,6 @@
           <w:p>
             <w:pPr>
               <w:ind w:firstLine="0"/>
-              <w:cnfStyle w:val="000000010000" w:firstRow="0" w:lastRow="0" w:firstColumn="0" w:lastColumn="0" w:oddVBand="0" w:evenVBand="0" w:oddHBand="0" w:evenHBand="1" w:firstRowFirstColumn="0" w:firstRowLastColumn="0" w:lastRowFirstColumn="0" w:lastRowLastColumn="0"/>
               <w:rPr>
                 <w:rFonts w:ascii="Calibri Light" w:eastAsia="Times New Roman" w:hAnsi="Calibri Light" w:cs="Times New Roman"/>
                 <w:lang w:eastAsia="en-GB"/>
@@ -15455,7 +15399,6 @@
           <w:p>
             <w:pPr>
               <w:ind w:firstLine="0"/>
-              <w:cnfStyle w:val="000000100000" w:firstRow="0" w:lastRow="0" w:firstColumn="0" w:lastColumn="0" w:oddVBand="0" w:evenVBand="0" w:oddHBand="1" w:evenHBand="0" w:firstRowFirstColumn="0" w:firstRowLastColumn="0" w:lastRowFirstColumn="0" w:lastRowLastColumn="0"/>
               <w:rPr>
                 <w:b/>
                 <w:bCs/>
@@ -15512,7 +15455,6 @@
           <w:p>
             <w:pPr>
               <w:ind w:firstLine="0"/>
-              <w:cnfStyle w:val="000000100000" w:firstRow="0" w:lastRow="0" w:firstColumn="0" w:lastColumn="0" w:oddVBand="0" w:evenVBand="0" w:oddHBand="1" w:evenHBand="0" w:firstRowFirstColumn="0" w:firstRowLastColumn="0" w:lastRowFirstColumn="0" w:lastRowLastColumn="0"/>
               <w:rPr>
                 <w:lang w:eastAsia="en-GB"/>
               </w:rPr>
@@ -15536,7 +15478,6 @@
           <w:p>
             <w:pPr>
               <w:ind w:firstLine="0"/>
-              <w:cnfStyle w:val="000000100000" w:firstRow="0" w:lastRow="0" w:firstColumn="0" w:lastColumn="0" w:oddVBand="0" w:evenVBand="0" w:oddHBand="1" w:evenHBand="0" w:firstRowFirstColumn="0" w:firstRowLastColumn="0" w:lastRowFirstColumn="0" w:lastRowLastColumn="0"/>
               <w:rPr>
                 <w:lang w:eastAsia="en-GB"/>
               </w:rPr>
@@ -15564,7 +15505,6 @@
           <w:p>
             <w:pPr>
               <w:ind w:firstLine="0"/>
-              <w:cnfStyle w:val="000000100000" w:firstRow="0" w:lastRow="0" w:firstColumn="0" w:lastColumn="0" w:oddVBand="0" w:evenVBand="0" w:oddHBand="1" w:evenHBand="0" w:firstRowFirstColumn="0" w:firstRowLastColumn="0" w:lastRowFirstColumn="0" w:lastRowLastColumn="0"/>
               <w:rPr>
                 <w:rFonts w:ascii="Calibri Light" w:eastAsia="Times New Roman" w:hAnsi="Calibri Light" w:cs="Times New Roman"/>
                 <w:lang w:eastAsia="en-GB"/>
@@ -15599,7 +15539,6 @@
           <w:p>
             <w:pPr>
               <w:ind w:firstLine="0"/>
-              <w:cnfStyle w:val="000000010000" w:firstRow="0" w:lastRow="0" w:firstColumn="0" w:lastColumn="0" w:oddVBand="0" w:evenVBand="0" w:oddHBand="0" w:evenHBand="1" w:firstRowFirstColumn="0" w:firstRowLastColumn="0" w:lastRowFirstColumn="0" w:lastRowLastColumn="0"/>
               <w:rPr>
                 <w:rFonts w:eastAsia="Calibri" w:cs="Arial"/>
                 <w:b/>
@@ -15657,7 +15596,6 @@
           <w:p>
             <w:pPr>
               <w:ind w:firstLine="0"/>
-              <w:cnfStyle w:val="000000010000" w:firstRow="0" w:lastRow="0" w:firstColumn="0" w:lastColumn="0" w:oddVBand="0" w:evenVBand="0" w:oddHBand="0" w:evenHBand="1" w:firstRowFirstColumn="0" w:firstRowLastColumn="0" w:lastRowFirstColumn="0" w:lastRowLastColumn="0"/>
               <w:rPr>
                 <w:rFonts w:eastAsia="Calibri" w:cs="Arial"/>
               </w:rPr>
@@ -15681,7 +15619,6 @@
           <w:p>
             <w:pPr>
               <w:ind w:firstLine="0"/>
-              <w:cnfStyle w:val="000000010000" w:firstRow="0" w:lastRow="0" w:firstColumn="0" w:lastColumn="0" w:oddVBand="0" w:evenVBand="0" w:oddHBand="0" w:evenHBand="1" w:firstRowFirstColumn="0" w:firstRowLastColumn="0" w:lastRowFirstColumn="0" w:lastRowLastColumn="0"/>
               <w:rPr>
                 <w:rFonts w:eastAsia="Calibri" w:cs="Arial"/>
                 <w:lang w:eastAsia="en-GB"/>
@@ -15710,7 +15647,6 @@
           <w:p>
             <w:pPr>
               <w:ind w:firstLine="0"/>
-              <w:cnfStyle w:val="000000010000" w:firstRow="0" w:lastRow="0" w:firstColumn="0" w:lastColumn="0" w:oddVBand="0" w:evenVBand="0" w:oddHBand="0" w:evenHBand="1" w:firstRowFirstColumn="0" w:firstRowLastColumn="0" w:lastRowFirstColumn="0" w:lastRowLastColumn="0"/>
               <w:rPr>
                 <w:rFonts w:eastAsia="Calibri" w:cs="Arial"/>
                 <w:lang w:eastAsia="en-GB"/>
@@ -15745,7 +15681,6 @@
           <w:p>
             <w:pPr>
               <w:ind w:firstLine="0"/>
-              <w:cnfStyle w:val="000000100000" w:firstRow="0" w:lastRow="0" w:firstColumn="0" w:lastColumn="0" w:oddVBand="0" w:evenVBand="0" w:oddHBand="1" w:evenHBand="0" w:firstRowFirstColumn="0" w:firstRowLastColumn="0" w:lastRowFirstColumn="0" w:lastRowLastColumn="0"/>
               <w:rPr>
                 <w:rFonts w:eastAsia="Calibri" w:cs="Arial"/>
                 <w:b/>
@@ -15834,7 +15769,6 @@
           <w:p>
             <w:pPr>
               <w:ind w:firstLine="0"/>
-              <w:cnfStyle w:val="000000100000" w:firstRow="0" w:lastRow="0" w:firstColumn="0" w:lastColumn="0" w:oddVBand="0" w:evenVBand="0" w:oddHBand="1" w:evenHBand="0" w:firstRowFirstColumn="0" w:firstRowLastColumn="0" w:lastRowFirstColumn="0" w:lastRowLastColumn="0"/>
               <w:rPr>
                 <w:rFonts w:eastAsia="Calibri" w:cs="Arial"/>
               </w:rPr>
@@ -15858,7 +15792,6 @@
           <w:p>
             <w:pPr>
               <w:ind w:firstLine="0"/>
-              <w:cnfStyle w:val="000000100000" w:firstRow="0" w:lastRow="0" w:firstColumn="0" w:lastColumn="0" w:oddVBand="0" w:evenVBand="0" w:oddHBand="1" w:evenHBand="0" w:firstRowFirstColumn="0" w:firstRowLastColumn="0" w:lastRowFirstColumn="0" w:lastRowLastColumn="0"/>
               <w:rPr>
                 <w:rFonts w:eastAsia="Calibri" w:cs="Arial"/>
                 <w:lang w:eastAsia="en-GB"/>
@@ -15887,7 +15820,6 @@
           <w:p>
             <w:pPr>
               <w:ind w:firstLine="0"/>
-              <w:cnfStyle w:val="000000100000" w:firstRow="0" w:lastRow="0" w:firstColumn="0" w:lastColumn="0" w:oddVBand="0" w:evenVBand="0" w:oddHBand="1" w:evenHBand="0" w:firstRowFirstColumn="0" w:firstRowLastColumn="0" w:lastRowFirstColumn="0" w:lastRowLastColumn="0"/>
               <w:rPr>
                 <w:rFonts w:eastAsia="Calibri" w:cs="Arial"/>
                 <w:lang w:eastAsia="en-GB"/>
@@ -15922,7 +15854,6 @@
           <w:p>
             <w:pPr>
               <w:ind w:firstLine="0"/>
-              <w:cnfStyle w:val="000000010000" w:firstRow="0" w:lastRow="0" w:firstColumn="0" w:lastColumn="0" w:oddVBand="0" w:evenVBand="0" w:oddHBand="0" w:evenHBand="1" w:firstRowFirstColumn="0" w:firstRowLastColumn="0" w:lastRowFirstColumn="0" w:lastRowLastColumn="0"/>
               <w:rPr>
                 <w:rFonts w:eastAsia="Calibri" w:cs="Arial"/>
                 <w:b/>
@@ -16011,7 +15942,6 @@
           <w:p>
             <w:pPr>
               <w:ind w:firstLine="0"/>
-              <w:cnfStyle w:val="000000010000" w:firstRow="0" w:lastRow="0" w:firstColumn="0" w:lastColumn="0" w:oddVBand="0" w:evenVBand="0" w:oddHBand="0" w:evenHBand="1" w:firstRowFirstColumn="0" w:firstRowLastColumn="0" w:lastRowFirstColumn="0" w:lastRowLastColumn="0"/>
               <w:rPr>
                 <w:rFonts w:eastAsia="Calibri" w:cs="Arial"/>
               </w:rPr>
@@ -16035,7 +15965,6 @@
           <w:p>
             <w:pPr>
               <w:ind w:firstLine="0"/>
-              <w:cnfStyle w:val="000000010000" w:firstRow="0" w:lastRow="0" w:firstColumn="0" w:lastColumn="0" w:oddVBand="0" w:evenVBand="0" w:oddHBand="0" w:evenHBand="1" w:firstRowFirstColumn="0" w:firstRowLastColumn="0" w:lastRowFirstColumn="0" w:lastRowLastColumn="0"/>
               <w:rPr>
                 <w:rFonts w:eastAsia="Calibri" w:cs="Arial"/>
                 <w:lang w:eastAsia="en-GB"/>
@@ -16064,7 +15993,6 @@
           <w:p>
             <w:pPr>
               <w:ind w:firstLine="0"/>
-              <w:cnfStyle w:val="000000010000" w:firstRow="0" w:lastRow="0" w:firstColumn="0" w:lastColumn="0" w:oddVBand="0" w:evenVBand="0" w:oddHBand="0" w:evenHBand="1" w:firstRowFirstColumn="0" w:firstRowLastColumn="0" w:lastRowFirstColumn="0" w:lastRowLastColumn="0"/>
               <w:rPr>
                 <w:rFonts w:eastAsia="Calibri" w:cs="Arial"/>
                 <w:lang w:eastAsia="en-GB"/>
@@ -16099,7 +16027,6 @@
           <w:p>
             <w:pPr>
               <w:ind w:firstLine="0"/>
-              <w:cnfStyle w:val="000000100000" w:firstRow="0" w:lastRow="0" w:firstColumn="0" w:lastColumn="0" w:oddVBand="0" w:evenVBand="0" w:oddHBand="1" w:evenHBand="0" w:firstRowFirstColumn="0" w:firstRowLastColumn="0" w:lastRowFirstColumn="0" w:lastRowLastColumn="0"/>
               <w:rPr>
                 <w:rFonts w:eastAsia="Calibri" w:cs="Arial"/>
                 <w:b/>
@@ -16187,7 +16114,6 @@
           </w:tcPr>
           <w:p>
             <w:pPr>
-              <w:cnfStyle w:val="000000100000" w:firstRow="0" w:lastRow="0" w:firstColumn="0" w:lastColumn="0" w:oddVBand="0" w:evenVBand="0" w:oddHBand="1" w:evenHBand="0" w:firstRowFirstColumn="0" w:firstRowLastColumn="0" w:lastRowFirstColumn="0" w:lastRowLastColumn="0"/>
               <w:rPr>
                 <w:rFonts w:eastAsiaTheme="minorEastAsia"/>
               </w:rPr>
@@ -16220,7 +16146,6 @@
           <w:p>
             <w:pPr>
               <w:ind w:firstLine="0"/>
-              <w:cnfStyle w:val="000000100000" w:firstRow="0" w:lastRow="0" w:firstColumn="0" w:lastColumn="0" w:oddVBand="0" w:evenVBand="0" w:oddHBand="1" w:evenHBand="0" w:firstRowFirstColumn="0" w:firstRowLastColumn="0" w:lastRowFirstColumn="0" w:lastRowLastColumn="0"/>
               <w:rPr>
                 <w:rFonts w:eastAsia="Calibri" w:cs="Arial"/>
                 <w:lang w:eastAsia="en-GB"/>
@@ -16249,7 +16174,6 @@
           <w:p>
             <w:pPr>
               <w:ind w:firstLine="0"/>
-              <w:cnfStyle w:val="000000100000" w:firstRow="0" w:lastRow="0" w:firstColumn="0" w:lastColumn="0" w:oddVBand="0" w:evenVBand="0" w:oddHBand="1" w:evenHBand="0" w:firstRowFirstColumn="0" w:firstRowLastColumn="0" w:lastRowFirstColumn="0" w:lastRowLastColumn="0"/>
               <w:rPr>
                 <w:rFonts w:eastAsia="Calibri" w:cs="Arial"/>
                 <w:lang w:eastAsia="en-GB"/>
@@ -20628,13 +20552,7 @@
             <w:rPr>
               <w:rFonts w:ascii="Cambria Math" w:eastAsiaTheme="minorEastAsia" w:hAnsi="Cambria Math"/>
             </w:rPr>
-            <m:t>≈</m:t>
-          </m:r>
-          <m:r>
-            <w:rPr>
-              <w:rFonts w:ascii="Cambria Math" w:eastAsiaTheme="minorEastAsia" w:hAnsi="Cambria Math"/>
-            </w:rPr>
-            <m:t>0,5374mA</m:t>
+            <m:t>≈0,5374mA</m:t>
           </m:r>
         </m:oMath>
       </m:oMathPara>
@@ -20709,13 +20627,7 @@
             <w:rPr>
               <w:rFonts w:ascii="Cambria Math" w:eastAsiaTheme="minorEastAsia" w:hAnsi="Cambria Math"/>
             </w:rPr>
-            <m:t>≈</m:t>
-          </m:r>
-          <m:r>
-            <w:rPr>
-              <w:rFonts w:ascii="Cambria Math" w:eastAsiaTheme="minorEastAsia" w:hAnsi="Cambria Math"/>
-            </w:rPr>
-            <m:t>0,1483mA</m:t>
+            <m:t>≈0,1483mA</m:t>
           </m:r>
         </m:oMath>
       </m:oMathPara>
@@ -20790,13 +20702,7 @@
             <w:rPr>
               <w:rFonts w:ascii="Cambria Math" w:eastAsiaTheme="minorEastAsia" w:hAnsi="Cambria Math"/>
             </w:rPr>
-            <m:t>≈</m:t>
-          </m:r>
-          <m:r>
-            <w:rPr>
-              <w:rFonts w:ascii="Cambria Math" w:eastAsiaTheme="minorEastAsia" w:hAnsi="Cambria Math"/>
-            </w:rPr>
-            <m:t>0,1375mA</m:t>
+            <m:t>≈0,1375mA</m:t>
           </m:r>
         </m:oMath>
       </m:oMathPara>
@@ -20903,19 +20809,7 @@
             <w:rPr>
               <w:rFonts w:ascii="Cambria Math" w:eastAsiaTheme="minorEastAsia" w:hAnsi="Cambria Math"/>
             </w:rPr>
-            <m:t>=0,5374mA-0,1375mA</m:t>
-          </m:r>
-          <m:r>
-            <w:rPr>
-              <w:rFonts w:ascii="Cambria Math" w:eastAsiaTheme="minorEastAsia" w:hAnsi="Cambria Math"/>
-            </w:rPr>
-            <m:t>≈</m:t>
-          </m:r>
-          <m:r>
-            <w:rPr>
-              <w:rFonts w:ascii="Cambria Math" w:eastAsiaTheme="minorEastAsia" w:hAnsi="Cambria Math"/>
-            </w:rPr>
-            <m:t>0,3998mA</m:t>
+            <m:t>=0,5374mA-0,1375mA≈0,3998mA</m:t>
           </m:r>
         </m:oMath>
       </m:oMathPara>
@@ -21022,19 +20916,7 @@
             <w:rPr>
               <w:rFonts w:ascii="Cambria Math" w:eastAsiaTheme="minorEastAsia" w:hAnsi="Cambria Math"/>
             </w:rPr>
-            <m:t>=0,1483mA+0,1375ma</m:t>
-          </m:r>
-          <m:r>
-            <w:rPr>
-              <w:rFonts w:ascii="Cambria Math" w:eastAsiaTheme="minorEastAsia" w:hAnsi="Cambria Math"/>
-            </w:rPr>
-            <m:t>≈</m:t>
-          </m:r>
-          <m:r>
-            <w:rPr>
-              <w:rFonts w:ascii="Cambria Math" w:eastAsiaTheme="minorEastAsia" w:hAnsi="Cambria Math"/>
-            </w:rPr>
-            <m:t>0,2858mA</m:t>
+            <m:t>=0,1483mA+0,1375ma≈0,2858mA</m:t>
           </m:r>
         </m:oMath>
       </m:oMathPara>
@@ -21141,19 +21023,7 @@
             <w:rPr>
               <w:rFonts w:ascii="Cambria Math" w:eastAsiaTheme="minorEastAsia" w:hAnsi="Cambria Math"/>
             </w:rPr>
-            <m:t>=0,5374mA+0,1483mA</m:t>
-          </m:r>
-          <m:r>
-            <w:rPr>
-              <w:rFonts w:ascii="Cambria Math" w:eastAsiaTheme="minorEastAsia" w:hAnsi="Cambria Math"/>
-            </w:rPr>
-            <m:t>≈</m:t>
-          </m:r>
-          <m:r>
-            <w:rPr>
-              <w:rFonts w:ascii="Cambria Math" w:eastAsiaTheme="minorEastAsia" w:hAnsi="Cambria Math"/>
-            </w:rPr>
-            <m:t>0,6857mA</m:t>
+            <m:t>=0,5374mA+0,1483mA≈0,6857mA</m:t>
           </m:r>
         </m:oMath>
       </m:oMathPara>
@@ -21320,19 +21190,7 @@
             <w:rPr>
               <w:rFonts w:ascii="Cambria Math" w:eastAsiaTheme="minorEastAsia" w:hAnsi="Cambria Math"/>
             </w:rPr>
-            <m:t>A</m:t>
-          </m:r>
-          <m:r>
-            <w:rPr>
-              <w:rFonts w:ascii="Cambria Math" w:eastAsiaTheme="minorEastAsia" w:hAnsi="Cambria Math"/>
-            </w:rPr>
-            <m:t>≈</m:t>
-          </m:r>
-          <m:r>
-            <w:rPr>
-              <w:rFonts w:ascii="Cambria Math" w:eastAsiaTheme="minorEastAsia" w:hAnsi="Cambria Math"/>
-            </w:rPr>
-            <m:t>1,5084V</m:t>
+            <m:t>A≈1,5084V</m:t>
           </m:r>
         </m:oMath>
       </m:oMathPara>
@@ -21651,19 +21509,7 @@
             <w:rPr>
               <w:rFonts w:ascii="Cambria Math" w:eastAsiaTheme="minorEastAsia" w:hAnsi="Cambria Math"/>
             </w:rPr>
-            <m:t>A+1,508V</m:t>
-          </m:r>
-          <m:r>
-            <w:rPr>
-              <w:rFonts w:ascii="Cambria Math" w:eastAsiaTheme="minorEastAsia" w:hAnsi="Cambria Math"/>
-            </w:rPr>
-            <m:t>≈</m:t>
-          </m:r>
-          <m:r>
-            <w:rPr>
-              <w:rFonts w:ascii="Cambria Math" w:eastAsiaTheme="minorEastAsia" w:hAnsi="Cambria Math"/>
-            </w:rPr>
-            <m:t>2,8518V</m:t>
+            <m:t>A+1,508V≈2,8518V</m:t>
           </m:r>
         </m:oMath>
       </m:oMathPara>
@@ -21982,19 +21828,7 @@
             <w:rPr>
               <w:rFonts w:ascii="Cambria Math" w:eastAsiaTheme="minorEastAsia" w:hAnsi="Cambria Math"/>
             </w:rPr>
-            <m:t>A+1,508V</m:t>
-          </m:r>
-          <m:r>
-            <w:rPr>
-              <w:rFonts w:ascii="Cambria Math" w:eastAsiaTheme="minorEastAsia" w:hAnsi="Cambria Math"/>
-            </w:rPr>
-            <m:t>≈</m:t>
-          </m:r>
-          <m:r>
-            <w:rPr>
-              <w:rFonts w:ascii="Cambria Math" w:eastAsiaTheme="minorEastAsia" w:hAnsi="Cambria Math"/>
-            </w:rPr>
-            <m:t>4,2273V</m:t>
+            <m:t>A+1,508V≈4,2273V</m:t>
           </m:r>
         </m:oMath>
       </m:oMathPara>
@@ -22127,7 +21961,6 @@
             <w:pPr>
               <w:spacing w:before="240" w:after="240"/>
               <w:jc w:val="center"/>
-              <w:cnfStyle w:val="000000100000" w:firstRow="0" w:lastRow="0" w:firstColumn="0" w:lastColumn="0" w:oddVBand="0" w:evenVBand="0" w:oddHBand="1" w:evenHBand="0" w:firstRowFirstColumn="0" w:firstRowLastColumn="0" w:lastRowFirstColumn="0" w:lastRowLastColumn="0"/>
               <w:rPr>
                 <w:rFonts w:eastAsiaTheme="minorEastAsia"/>
               </w:rPr>
@@ -22189,7 +22022,6 @@
             <w:pPr>
               <w:spacing w:before="240" w:after="240"/>
               <w:jc w:val="center"/>
-              <w:cnfStyle w:val="000000100000" w:firstRow="0" w:lastRow="0" w:firstColumn="0" w:lastColumn="0" w:oddVBand="0" w:evenVBand="0" w:oddHBand="1" w:evenHBand="0" w:firstRowFirstColumn="0" w:firstRowLastColumn="0" w:lastRowFirstColumn="0" w:lastRowLastColumn="0"/>
               <w:rPr>
                 <w:rFonts w:eastAsiaTheme="minorEastAsia"/>
               </w:rPr>
@@ -22256,7 +22088,6 @@
             <w:pPr>
               <w:spacing w:before="240" w:after="240"/>
               <w:jc w:val="center"/>
-              <w:cnfStyle w:val="000000010000" w:firstRow="0" w:lastRow="0" w:firstColumn="0" w:lastColumn="0" w:oddVBand="0" w:evenVBand="0" w:oddHBand="0" w:evenHBand="1" w:firstRowFirstColumn="0" w:firstRowLastColumn="0" w:lastRowFirstColumn="0" w:lastRowLastColumn="0"/>
               <w:rPr>
                 <w:rFonts w:eastAsiaTheme="minorEastAsia"/>
               </w:rPr>
@@ -22318,7 +22149,6 @@
             <w:pPr>
               <w:ind w:firstLine="0"/>
               <w:jc w:val="center"/>
-              <w:cnfStyle w:val="000000010000" w:firstRow="0" w:lastRow="0" w:firstColumn="0" w:lastColumn="0" w:oddVBand="0" w:evenVBand="0" w:oddHBand="0" w:evenHBand="1" w:firstRowFirstColumn="0" w:firstRowLastColumn="0" w:lastRowFirstColumn="0" w:lastRowLastColumn="0"/>
               <w:rPr>
                 <w:rFonts w:eastAsiaTheme="minorEastAsia"/>
               </w:rPr>
@@ -22386,7 +22216,6 @@
               <w:spacing w:before="240" w:after="240"/>
               <w:ind w:firstLine="0"/>
               <w:jc w:val="center"/>
-              <w:cnfStyle w:val="000000100000" w:firstRow="0" w:lastRow="0" w:firstColumn="0" w:lastColumn="0" w:oddVBand="0" w:evenVBand="0" w:oddHBand="1" w:evenHBand="0" w:firstRowFirstColumn="0" w:firstRowLastColumn="0" w:lastRowFirstColumn="0" w:lastRowLastColumn="0"/>
               <w:rPr>
                 <w:rFonts w:eastAsiaTheme="minorEastAsia"/>
               </w:rPr>
@@ -22449,7 +22278,6 @@
               <w:spacing w:before="240" w:after="240"/>
               <w:ind w:firstLine="0"/>
               <w:jc w:val="center"/>
-              <w:cnfStyle w:val="000000100000" w:firstRow="0" w:lastRow="0" w:firstColumn="0" w:lastColumn="0" w:oddVBand="0" w:evenVBand="0" w:oddHBand="1" w:evenHBand="0" w:firstRowFirstColumn="0" w:firstRowLastColumn="0" w:lastRowFirstColumn="0" w:lastRowLastColumn="0"/>
               <w:rPr>
                 <w:rFonts w:eastAsiaTheme="minorEastAsia"/>
               </w:rPr>
@@ -22517,7 +22345,6 @@
               <w:spacing w:before="240" w:after="240"/>
               <w:ind w:firstLine="0"/>
               <w:jc w:val="center"/>
-              <w:cnfStyle w:val="000000010000" w:firstRow="0" w:lastRow="0" w:firstColumn="0" w:lastColumn="0" w:oddVBand="0" w:evenVBand="0" w:oddHBand="0" w:evenHBand="1" w:firstRowFirstColumn="0" w:firstRowLastColumn="0" w:lastRowFirstColumn="0" w:lastRowLastColumn="0"/>
               <w:rPr>
                 <w:rFonts w:eastAsiaTheme="minorEastAsia"/>
               </w:rPr>
@@ -22570,7 +22397,6 @@
             <w:pPr>
               <w:spacing w:before="240" w:after="240"/>
               <w:jc w:val="center"/>
-              <w:cnfStyle w:val="000000010000" w:firstRow="0" w:lastRow="0" w:firstColumn="0" w:lastColumn="0" w:oddVBand="0" w:evenVBand="0" w:oddHBand="0" w:evenHBand="1" w:firstRowFirstColumn="0" w:firstRowLastColumn="0" w:lastRowFirstColumn="0" w:lastRowLastColumn="0"/>
               <w:rPr>
                 <w:rFonts w:eastAsiaTheme="minorEastAsia"/>
               </w:rPr>
@@ -22629,7 +22455,6 @@
               <w:spacing w:before="240" w:after="240"/>
               <w:ind w:firstLine="0"/>
               <w:jc w:val="center"/>
-              <w:cnfStyle w:val="000000100000" w:firstRow="0" w:lastRow="0" w:firstColumn="0" w:lastColumn="0" w:oddVBand="0" w:evenVBand="0" w:oddHBand="1" w:evenHBand="0" w:firstRowFirstColumn="0" w:firstRowLastColumn="0" w:lastRowFirstColumn="0" w:lastRowLastColumn="0"/>
               <w:rPr>
                 <w:rFonts w:eastAsia="Times New Roman" w:cs="Arial"/>
               </w:rPr>
@@ -22682,7 +22507,6 @@
             <w:pPr>
               <w:spacing w:before="240" w:after="240"/>
               <w:jc w:val="center"/>
-              <w:cnfStyle w:val="000000100000" w:firstRow="0" w:lastRow="0" w:firstColumn="0" w:lastColumn="0" w:oddVBand="0" w:evenVBand="0" w:oddHBand="1" w:evenHBand="0" w:firstRowFirstColumn="0" w:firstRowLastColumn="0" w:lastRowFirstColumn="0" w:lastRowLastColumn="0"/>
               <w:rPr>
                 <w:rFonts w:eastAsia="Times New Roman" w:cs="Arial"/>
               </w:rPr>
@@ -22741,7 +22565,6 @@
             <w:pPr>
               <w:spacing w:before="240" w:after="240"/>
               <w:jc w:val="center"/>
-              <w:cnfStyle w:val="000000010000" w:firstRow="0" w:lastRow="0" w:firstColumn="0" w:lastColumn="0" w:oddVBand="0" w:evenVBand="0" w:oddHBand="0" w:evenHBand="1" w:firstRowFirstColumn="0" w:firstRowLastColumn="0" w:lastRowFirstColumn="0" w:lastRowLastColumn="0"/>
               <w:rPr>
                 <w:rFonts w:eastAsia="Times New Roman" w:cs="Arial"/>
               </w:rPr>
@@ -24374,8 +24197,16 @@
         <w:rPr>
           <w:rFonts w:eastAsiaTheme="minorEastAsia"/>
         </w:rPr>
-        <w:t>nem volt</w:t>
+        <w:t xml:space="preserve">nem </w:t>
       </w:r>
+      <w:proofErr w:type="gramStart"/>
+      <w:r>
+        <w:rPr>
+          <w:rFonts w:eastAsiaTheme="minorEastAsia"/>
+        </w:rPr>
+        <w:t>volt</w:t>
+      </w:r>
+      <w:proofErr w:type="gramEnd"/>
       <w:r>
         <w:rPr>
           <w:rFonts w:eastAsiaTheme="minorEastAsia"/>
@@ -24421,8 +24252,16 @@
           <w:rFonts w:eastAsiaTheme="minorEastAsia"/>
         </w:rPr>
         <w:tab/>
-        <w:t>volt / nem volt</w:t>
+        <w:t xml:space="preserve">volt / nem </w:t>
       </w:r>
+      <w:proofErr w:type="gramStart"/>
+      <w:r>
+        <w:rPr>
+          <w:rFonts w:eastAsiaTheme="minorEastAsia"/>
+        </w:rPr>
+        <w:t>volt</w:t>
+      </w:r>
+      <w:proofErr w:type="gramEnd"/>
       <w:r>
         <w:rPr>
           <w:rFonts w:eastAsiaTheme="minorEastAsia"/>
@@ -24468,8 +24307,16 @@
           <w:rFonts w:eastAsiaTheme="minorEastAsia"/>
         </w:rPr>
         <w:tab/>
-        <w:t>volt / nem volt</w:t>
+        <w:t xml:space="preserve">volt / nem </w:t>
       </w:r>
+      <w:proofErr w:type="gramStart"/>
+      <w:r>
+        <w:rPr>
+          <w:rFonts w:eastAsiaTheme="minorEastAsia"/>
+        </w:rPr>
+        <w:t>volt</w:t>
+      </w:r>
+      <w:proofErr w:type="gramEnd"/>
       <w:r>
         <w:rPr>
           <w:rFonts w:eastAsiaTheme="minorEastAsia"/>
@@ -24524,7 +24371,6 @@
           <w:p>
             <w:pPr>
               <w:ind w:firstLine="0"/>
-              <w:cnfStyle w:val="000000100000" w:firstRow="0" w:lastRow="0" w:firstColumn="0" w:lastColumn="0" w:oddVBand="0" w:evenVBand="0" w:oddHBand="1" w:evenHBand="0" w:firstRowFirstColumn="0" w:firstRowLastColumn="0" w:lastRowFirstColumn="0" w:lastRowLastColumn="0"/>
               <w:rPr>
                 <w:lang w:eastAsia="en-GB"/>
               </w:rPr>
@@ -24539,7 +24385,6 @@
             <w:pPr>
               <w:ind w:firstLine="0"/>
               <w:jc w:val="center"/>
-              <w:cnfStyle w:val="000000100000" w:firstRow="0" w:lastRow="0" w:firstColumn="0" w:lastColumn="0" w:oddVBand="0" w:evenVBand="0" w:oddHBand="1" w:evenHBand="0" w:firstRowFirstColumn="0" w:firstRowLastColumn="0" w:lastRowFirstColumn="0" w:lastRowLastColumn="0"/>
               <w:rPr>
                 <w:b/>
                 <w:bCs/>
@@ -24564,7 +24409,6 @@
             <w:pPr>
               <w:ind w:firstLine="0"/>
               <w:jc w:val="center"/>
-              <w:cnfStyle w:val="000000100000" w:firstRow="0" w:lastRow="0" w:firstColumn="0" w:lastColumn="0" w:oddVBand="0" w:evenVBand="0" w:oddHBand="1" w:evenHBand="0" w:firstRowFirstColumn="0" w:firstRowLastColumn="0" w:lastRowFirstColumn="0" w:lastRowLastColumn="0"/>
               <w:rPr>
                 <w:b/>
                 <w:bCs/>
@@ -24589,7 +24433,6 @@
             <w:pPr>
               <w:ind w:firstLine="0"/>
               <w:jc w:val="center"/>
-              <w:cnfStyle w:val="000000100000" w:firstRow="0" w:lastRow="0" w:firstColumn="0" w:lastColumn="0" w:oddVBand="0" w:evenVBand="0" w:oddHBand="1" w:evenHBand="0" w:firstRowFirstColumn="0" w:firstRowLastColumn="0" w:lastRowFirstColumn="0" w:lastRowLastColumn="0"/>
               <w:rPr>
                 <w:b/>
                 <w:bCs/>
@@ -24619,7 +24462,6 @@
           <w:p>
             <w:pPr>
               <w:ind w:firstLine="0"/>
-              <w:cnfStyle w:val="000000010000" w:firstRow="0" w:lastRow="0" w:firstColumn="0" w:lastColumn="0" w:oddVBand="0" w:evenVBand="0" w:oddHBand="0" w:evenHBand="1" w:firstRowFirstColumn="0" w:firstRowLastColumn="0" w:lastRowFirstColumn="0" w:lastRowLastColumn="0"/>
               <w:rPr>
                 <w:rFonts w:eastAsia="Calibri" w:cs="Arial"/>
                 <w:b/>
@@ -24677,7 +24519,6 @@
           <w:p>
             <w:pPr>
               <w:ind w:firstLine="0"/>
-              <w:cnfStyle w:val="000000010000" w:firstRow="0" w:lastRow="0" w:firstColumn="0" w:lastColumn="0" w:oddVBand="0" w:evenVBand="0" w:oddHBand="0" w:evenHBand="1" w:firstRowFirstColumn="0" w:firstRowLastColumn="0" w:lastRowFirstColumn="0" w:lastRowLastColumn="0"/>
               <w:rPr>
                 <w:rFonts w:eastAsia="Calibri" w:cs="Arial"/>
               </w:rPr>
@@ -24710,7 +24551,6 @@
           <w:p>
             <w:pPr>
               <w:ind w:firstLine="0"/>
-              <w:cnfStyle w:val="000000010000" w:firstRow="0" w:lastRow="0" w:firstColumn="0" w:lastColumn="0" w:oddVBand="0" w:evenVBand="0" w:oddHBand="0" w:evenHBand="1" w:firstRowFirstColumn="0" w:firstRowLastColumn="0" w:lastRowFirstColumn="0" w:lastRowLastColumn="0"/>
               <w:rPr>
                 <w:rFonts w:eastAsia="Calibri" w:cs="Arial"/>
                 <w:lang w:eastAsia="en-GB"/>
@@ -24742,7 +24582,6 @@
           <w:p>
             <w:pPr>
               <w:ind w:firstLine="0"/>
-              <w:cnfStyle w:val="000000010000" w:firstRow="0" w:lastRow="0" w:firstColumn="0" w:lastColumn="0" w:oddVBand="0" w:evenVBand="0" w:oddHBand="0" w:evenHBand="1" w:firstRowFirstColumn="0" w:firstRowLastColumn="0" w:lastRowFirstColumn="0" w:lastRowLastColumn="0"/>
               <w:rPr>
                 <w:rFonts w:eastAsia="Calibri" w:cs="Arial"/>
                 <w:lang w:eastAsia="en-GB"/>
@@ -24777,7 +24616,6 @@
           <w:p>
             <w:pPr>
               <w:ind w:firstLine="0"/>
-              <w:cnfStyle w:val="000000100000" w:firstRow="0" w:lastRow="0" w:firstColumn="0" w:lastColumn="0" w:oddVBand="0" w:evenVBand="0" w:oddHBand="1" w:evenHBand="0" w:firstRowFirstColumn="0" w:firstRowLastColumn="0" w:lastRowFirstColumn="0" w:lastRowLastColumn="0"/>
               <w:rPr>
                 <w:rFonts w:eastAsia="Calibri" w:cs="Arial"/>
                 <w:b/>
@@ -24835,7 +24673,6 @@
           <w:p>
             <w:pPr>
               <w:ind w:firstLine="0"/>
-              <w:cnfStyle w:val="000000100000" w:firstRow="0" w:lastRow="0" w:firstColumn="0" w:lastColumn="0" w:oddVBand="0" w:evenVBand="0" w:oddHBand="1" w:evenHBand="0" w:firstRowFirstColumn="0" w:firstRowLastColumn="0" w:lastRowFirstColumn="0" w:lastRowLastColumn="0"/>
               <w:rPr>
                 <w:rFonts w:eastAsia="Calibri" w:cs="Arial"/>
               </w:rPr>
@@ -24868,7 +24705,6 @@
           <w:p>
             <w:pPr>
               <w:ind w:firstLine="0"/>
-              <w:cnfStyle w:val="000000100000" w:firstRow="0" w:lastRow="0" w:firstColumn="0" w:lastColumn="0" w:oddVBand="0" w:evenVBand="0" w:oddHBand="1" w:evenHBand="0" w:firstRowFirstColumn="0" w:firstRowLastColumn="0" w:lastRowFirstColumn="0" w:lastRowLastColumn="0"/>
               <w:rPr>
                 <w:rFonts w:eastAsia="Calibri" w:cs="Arial"/>
                 <w:lang w:eastAsia="en-GB"/>
@@ -24900,7 +24736,6 @@
           <w:p>
             <w:pPr>
               <w:ind w:firstLine="0"/>
-              <w:cnfStyle w:val="000000100000" w:firstRow="0" w:lastRow="0" w:firstColumn="0" w:lastColumn="0" w:oddVBand="0" w:evenVBand="0" w:oddHBand="1" w:evenHBand="0" w:firstRowFirstColumn="0" w:firstRowLastColumn="0" w:lastRowFirstColumn="0" w:lastRowLastColumn="0"/>
               <w:rPr>
                 <w:rFonts w:eastAsia="Calibri" w:cs="Arial"/>
                 <w:lang w:eastAsia="en-GB"/>
@@ -24935,7 +24770,6 @@
           <w:p>
             <w:pPr>
               <w:ind w:firstLine="0"/>
-              <w:cnfStyle w:val="000000010000" w:firstRow="0" w:lastRow="0" w:firstColumn="0" w:lastColumn="0" w:oddVBand="0" w:evenVBand="0" w:oddHBand="0" w:evenHBand="1" w:firstRowFirstColumn="0" w:firstRowLastColumn="0" w:lastRowFirstColumn="0" w:lastRowLastColumn="0"/>
               <w:rPr>
                 <w:b/>
                 <w:bCs/>
@@ -24992,7 +24826,6 @@
           <w:p>
             <w:pPr>
               <w:ind w:firstLine="0"/>
-              <w:cnfStyle w:val="000000010000" w:firstRow="0" w:lastRow="0" w:firstColumn="0" w:lastColumn="0" w:oddVBand="0" w:evenVBand="0" w:oddHBand="0" w:evenHBand="1" w:firstRowFirstColumn="0" w:firstRowLastColumn="0" w:lastRowFirstColumn="0" w:lastRowLastColumn="0"/>
               <w:rPr>
                 <w:lang w:eastAsia="en-GB"/>
               </w:rPr>
@@ -25025,7 +24858,6 @@
           <w:p>
             <w:pPr>
               <w:ind w:firstLine="0"/>
-              <w:cnfStyle w:val="000000010000" w:firstRow="0" w:lastRow="0" w:firstColumn="0" w:lastColumn="0" w:oddVBand="0" w:evenVBand="0" w:oddHBand="0" w:evenHBand="1" w:firstRowFirstColumn="0" w:firstRowLastColumn="0" w:lastRowFirstColumn="0" w:lastRowLastColumn="0"/>
               <w:rPr>
                 <w:lang w:eastAsia="en-GB"/>
               </w:rPr>
@@ -25056,7 +24888,6 @@
           <w:p>
             <w:pPr>
               <w:ind w:firstLine="0"/>
-              <w:cnfStyle w:val="000000010000" w:firstRow="0" w:lastRow="0" w:firstColumn="0" w:lastColumn="0" w:oddVBand="0" w:evenVBand="0" w:oddHBand="0" w:evenHBand="1" w:firstRowFirstColumn="0" w:firstRowLastColumn="0" w:lastRowFirstColumn="0" w:lastRowLastColumn="0"/>
               <w:rPr>
                 <w:rFonts w:ascii="Calibri Light" w:eastAsia="Times New Roman" w:hAnsi="Calibri Light" w:cs="Times New Roman"/>
                 <w:lang w:eastAsia="en-GB"/>
@@ -25091,7 +24922,6 @@
           <w:p>
             <w:pPr>
               <w:ind w:firstLine="0"/>
-              <w:cnfStyle w:val="000000100000" w:firstRow="0" w:lastRow="0" w:firstColumn="0" w:lastColumn="0" w:oddVBand="0" w:evenVBand="0" w:oddHBand="1" w:evenHBand="0" w:firstRowFirstColumn="0" w:firstRowLastColumn="0" w:lastRowFirstColumn="0" w:lastRowLastColumn="0"/>
               <w:rPr>
                 <w:rFonts w:eastAsia="Calibri" w:cs="Arial"/>
                 <w:b/>
@@ -25149,7 +24979,6 @@
           <w:p>
             <w:pPr>
               <w:ind w:firstLine="0"/>
-              <w:cnfStyle w:val="000000100000" w:firstRow="0" w:lastRow="0" w:firstColumn="0" w:lastColumn="0" w:oddVBand="0" w:evenVBand="0" w:oddHBand="1" w:evenHBand="0" w:firstRowFirstColumn="0" w:firstRowLastColumn="0" w:lastRowFirstColumn="0" w:lastRowLastColumn="0"/>
               <w:rPr>
                 <w:rFonts w:eastAsia="Calibri" w:cs="Arial"/>
               </w:rPr>
@@ -25182,7 +25011,6 @@
           <w:p>
             <w:pPr>
               <w:ind w:firstLine="0"/>
-              <w:cnfStyle w:val="000000100000" w:firstRow="0" w:lastRow="0" w:firstColumn="0" w:lastColumn="0" w:oddVBand="0" w:evenVBand="0" w:oddHBand="1" w:evenHBand="0" w:firstRowFirstColumn="0" w:firstRowLastColumn="0" w:lastRowFirstColumn="0" w:lastRowLastColumn="0"/>
               <w:rPr>
                 <w:rFonts w:eastAsia="Calibri" w:cs="Arial"/>
                 <w:lang w:eastAsia="en-GB"/>
@@ -25214,7 +25042,6 @@
           <w:p>
             <w:pPr>
               <w:ind w:firstLine="0"/>
-              <w:cnfStyle w:val="000000100000" w:firstRow="0" w:lastRow="0" w:firstColumn="0" w:lastColumn="0" w:oddVBand="0" w:evenVBand="0" w:oddHBand="1" w:evenHBand="0" w:firstRowFirstColumn="0" w:firstRowLastColumn="0" w:lastRowFirstColumn="0" w:lastRowLastColumn="0"/>
               <w:rPr>
                 <w:rFonts w:eastAsia="Calibri" w:cs="Arial"/>
                 <w:lang w:eastAsia="en-GB"/>
@@ -25249,7 +25076,6 @@
           <w:p>
             <w:pPr>
               <w:ind w:firstLine="0"/>
-              <w:cnfStyle w:val="000000010000" w:firstRow="0" w:lastRow="0" w:firstColumn="0" w:lastColumn="0" w:oddVBand="0" w:evenVBand="0" w:oddHBand="0" w:evenHBand="1" w:firstRowFirstColumn="0" w:firstRowLastColumn="0" w:lastRowFirstColumn="0" w:lastRowLastColumn="0"/>
               <w:rPr>
                 <w:rFonts w:eastAsia="Calibri" w:cs="Arial"/>
                 <w:b/>
@@ -25307,7 +25133,6 @@
           <w:p>
             <w:pPr>
               <w:ind w:firstLine="0"/>
-              <w:cnfStyle w:val="000000010000" w:firstRow="0" w:lastRow="0" w:firstColumn="0" w:lastColumn="0" w:oddVBand="0" w:evenVBand="0" w:oddHBand="0" w:evenHBand="1" w:firstRowFirstColumn="0" w:firstRowLastColumn="0" w:lastRowFirstColumn="0" w:lastRowLastColumn="0"/>
               <w:rPr>
                 <w:rFonts w:eastAsia="Calibri" w:cs="Arial"/>
               </w:rPr>
@@ -25340,7 +25165,6 @@
           <w:p>
             <w:pPr>
               <w:ind w:firstLine="0"/>
-              <w:cnfStyle w:val="000000010000" w:firstRow="0" w:lastRow="0" w:firstColumn="0" w:lastColumn="0" w:oddVBand="0" w:evenVBand="0" w:oddHBand="0" w:evenHBand="1" w:firstRowFirstColumn="0" w:firstRowLastColumn="0" w:lastRowFirstColumn="0" w:lastRowLastColumn="0"/>
               <w:rPr>
                 <w:rFonts w:eastAsia="Calibri" w:cs="Arial"/>
                 <w:lang w:eastAsia="en-GB"/>
@@ -25372,7 +25196,6 @@
           <w:p>
             <w:pPr>
               <w:ind w:firstLine="0"/>
-              <w:cnfStyle w:val="000000010000" w:firstRow="0" w:lastRow="0" w:firstColumn="0" w:lastColumn="0" w:oddVBand="0" w:evenVBand="0" w:oddHBand="0" w:evenHBand="1" w:firstRowFirstColumn="0" w:firstRowLastColumn="0" w:lastRowFirstColumn="0" w:lastRowLastColumn="0"/>
               <w:rPr>
                 <w:rFonts w:eastAsia="Calibri" w:cs="Arial"/>
                 <w:lang w:eastAsia="en-GB"/>
@@ -25407,7 +25230,6 @@
           <w:p>
             <w:pPr>
               <w:ind w:firstLine="0"/>
-              <w:cnfStyle w:val="000000100000" w:firstRow="0" w:lastRow="0" w:firstColumn="0" w:lastColumn="0" w:oddVBand="0" w:evenVBand="0" w:oddHBand="1" w:evenHBand="0" w:firstRowFirstColumn="0" w:firstRowLastColumn="0" w:lastRowFirstColumn="0" w:lastRowLastColumn="0"/>
               <w:rPr>
                 <w:rFonts w:eastAsia="Calibri" w:cs="Arial"/>
                 <w:b/>
@@ -25465,7 +25287,6 @@
           <w:p>
             <w:pPr>
               <w:ind w:firstLine="0"/>
-              <w:cnfStyle w:val="000000100000" w:firstRow="0" w:lastRow="0" w:firstColumn="0" w:lastColumn="0" w:oddVBand="0" w:evenVBand="0" w:oddHBand="1" w:evenHBand="0" w:firstRowFirstColumn="0" w:firstRowLastColumn="0" w:lastRowFirstColumn="0" w:lastRowLastColumn="0"/>
               <w:rPr>
                 <w:rFonts w:eastAsia="Calibri" w:cs="Arial"/>
               </w:rPr>
@@ -25498,7 +25319,6 @@
           <w:p>
             <w:pPr>
               <w:ind w:firstLine="0"/>
-              <w:cnfStyle w:val="000000100000" w:firstRow="0" w:lastRow="0" w:firstColumn="0" w:lastColumn="0" w:oddVBand="0" w:evenVBand="0" w:oddHBand="1" w:evenHBand="0" w:firstRowFirstColumn="0" w:firstRowLastColumn="0" w:lastRowFirstColumn="0" w:lastRowLastColumn="0"/>
               <w:rPr>
                 <w:rFonts w:eastAsia="Calibri" w:cs="Arial"/>
                 <w:lang w:eastAsia="en-GB"/>
@@ -25530,7 +25350,6 @@
           <w:p>
             <w:pPr>
               <w:ind w:firstLine="0"/>
-              <w:cnfStyle w:val="000000100000" w:firstRow="0" w:lastRow="0" w:firstColumn="0" w:lastColumn="0" w:oddVBand="0" w:evenVBand="0" w:oddHBand="1" w:evenHBand="0" w:firstRowFirstColumn="0" w:firstRowLastColumn="0" w:lastRowFirstColumn="0" w:lastRowLastColumn="0"/>
               <w:rPr>
                 <w:rFonts w:eastAsia="Calibri" w:cs="Arial"/>
                 <w:lang w:eastAsia="en-GB"/>
@@ -25565,7 +25384,6 @@
           <w:p>
             <w:pPr>
               <w:ind w:firstLine="0"/>
-              <w:cnfStyle w:val="000000010000" w:firstRow="0" w:lastRow="0" w:firstColumn="0" w:lastColumn="0" w:oddVBand="0" w:evenVBand="0" w:oddHBand="0" w:evenHBand="1" w:firstRowFirstColumn="0" w:firstRowLastColumn="0" w:lastRowFirstColumn="0" w:lastRowLastColumn="0"/>
               <w:rPr>
                 <w:b/>
                 <w:bCs/>
@@ -25622,7 +25440,6 @@
           <w:p>
             <w:pPr>
               <w:ind w:firstLine="0"/>
-              <w:cnfStyle w:val="000000010000" w:firstRow="0" w:lastRow="0" w:firstColumn="0" w:lastColumn="0" w:oddVBand="0" w:evenVBand="0" w:oddHBand="0" w:evenHBand="1" w:firstRowFirstColumn="0" w:firstRowLastColumn="0" w:lastRowFirstColumn="0" w:lastRowLastColumn="0"/>
               <w:rPr>
                 <w:lang w:eastAsia="en-GB"/>
               </w:rPr>
@@ -25646,7 +25463,6 @@
           <w:p>
             <w:pPr>
               <w:ind w:firstLine="0"/>
-              <w:cnfStyle w:val="000000010000" w:firstRow="0" w:lastRow="0" w:firstColumn="0" w:lastColumn="0" w:oddVBand="0" w:evenVBand="0" w:oddHBand="0" w:evenHBand="1" w:firstRowFirstColumn="0" w:firstRowLastColumn="0" w:lastRowFirstColumn="0" w:lastRowLastColumn="0"/>
               <w:rPr>
                 <w:lang w:eastAsia="en-GB"/>
               </w:rPr>
@@ -25674,7 +25490,6 @@
           <w:p>
             <w:pPr>
               <w:ind w:firstLine="0"/>
-              <w:cnfStyle w:val="000000010000" w:firstRow="0" w:lastRow="0" w:firstColumn="0" w:lastColumn="0" w:oddVBand="0" w:evenVBand="0" w:oddHBand="0" w:evenHBand="1" w:firstRowFirstColumn="0" w:firstRowLastColumn="0" w:lastRowFirstColumn="0" w:lastRowLastColumn="0"/>
               <w:rPr>
                 <w:rFonts w:ascii="Calibri Light" w:eastAsia="Times New Roman" w:hAnsi="Calibri Light" w:cs="Times New Roman"/>
                 <w:lang w:eastAsia="en-GB"/>
@@ -25709,7 +25524,6 @@
           <w:p>
             <w:pPr>
               <w:ind w:firstLine="0"/>
-              <w:cnfStyle w:val="000000100000" w:firstRow="0" w:lastRow="0" w:firstColumn="0" w:lastColumn="0" w:oddVBand="0" w:evenVBand="0" w:oddHBand="1" w:evenHBand="0" w:firstRowFirstColumn="0" w:firstRowLastColumn="0" w:lastRowFirstColumn="0" w:lastRowLastColumn="0"/>
               <w:rPr>
                 <w:rFonts w:eastAsia="Calibri" w:cs="Arial"/>
                 <w:b/>
@@ -25767,7 +25581,6 @@
           <w:p>
             <w:pPr>
               <w:ind w:firstLine="0"/>
-              <w:cnfStyle w:val="000000100000" w:firstRow="0" w:lastRow="0" w:firstColumn="0" w:lastColumn="0" w:oddVBand="0" w:evenVBand="0" w:oddHBand="1" w:evenHBand="0" w:firstRowFirstColumn="0" w:firstRowLastColumn="0" w:lastRowFirstColumn="0" w:lastRowLastColumn="0"/>
               <w:rPr>
                 <w:rFonts w:eastAsia="Calibri" w:cs="Arial"/>
               </w:rPr>
@@ -25791,7 +25604,6 @@
           <w:p>
             <w:pPr>
               <w:ind w:firstLine="0"/>
-              <w:cnfStyle w:val="000000100000" w:firstRow="0" w:lastRow="0" w:firstColumn="0" w:lastColumn="0" w:oddVBand="0" w:evenVBand="0" w:oddHBand="1" w:evenHBand="0" w:firstRowFirstColumn="0" w:firstRowLastColumn="0" w:lastRowFirstColumn="0" w:lastRowLastColumn="0"/>
               <w:rPr>
                 <w:rFonts w:eastAsia="Calibri" w:cs="Arial"/>
                 <w:lang w:eastAsia="en-GB"/>
@@ -25820,7 +25632,6 @@
           <w:p>
             <w:pPr>
               <w:ind w:firstLine="0"/>
-              <w:cnfStyle w:val="000000100000" w:firstRow="0" w:lastRow="0" w:firstColumn="0" w:lastColumn="0" w:oddVBand="0" w:evenVBand="0" w:oddHBand="1" w:evenHBand="0" w:firstRowFirstColumn="0" w:firstRowLastColumn="0" w:lastRowFirstColumn="0" w:lastRowLastColumn="0"/>
               <w:rPr>
                 <w:rFonts w:eastAsia="Calibri" w:cs="Arial"/>
                 <w:lang w:eastAsia="en-GB"/>
@@ -25855,7 +25666,6 @@
           <w:p>
             <w:pPr>
               <w:ind w:firstLine="0"/>
-              <w:cnfStyle w:val="000000010000" w:firstRow="0" w:lastRow="0" w:firstColumn="0" w:lastColumn="0" w:oddVBand="0" w:evenVBand="0" w:oddHBand="0" w:evenHBand="1" w:firstRowFirstColumn="0" w:firstRowLastColumn="0" w:lastRowFirstColumn="0" w:lastRowLastColumn="0"/>
               <w:rPr>
                 <w:rFonts w:eastAsia="Calibri" w:cs="Arial"/>
                 <w:b/>
@@ -25910,7 +25720,6 @@
           <w:p>
             <w:pPr>
               <w:ind w:firstLine="0"/>
-              <w:cnfStyle w:val="000000010000" w:firstRow="0" w:lastRow="0" w:firstColumn="0" w:lastColumn="0" w:oddVBand="0" w:evenVBand="0" w:oddHBand="0" w:evenHBand="1" w:firstRowFirstColumn="0" w:firstRowLastColumn="0" w:lastRowFirstColumn="0" w:lastRowLastColumn="0"/>
               <w:rPr>
                 <w:rFonts w:eastAsia="Calibri" w:cs="Arial"/>
               </w:rPr>
@@ -25934,7 +25743,6 @@
           <w:p>
             <w:pPr>
               <w:ind w:firstLine="0"/>
-              <w:cnfStyle w:val="000000010000" w:firstRow="0" w:lastRow="0" w:firstColumn="0" w:lastColumn="0" w:oddVBand="0" w:evenVBand="0" w:oddHBand="0" w:evenHBand="1" w:firstRowFirstColumn="0" w:firstRowLastColumn="0" w:lastRowFirstColumn="0" w:lastRowLastColumn="0"/>
               <w:rPr>
                 <w:rFonts w:eastAsia="Calibri" w:cs="Arial"/>
                 <w:lang w:eastAsia="en-GB"/>
@@ -25963,7 +25771,6 @@
           <w:p>
             <w:pPr>
               <w:ind w:firstLine="0"/>
-              <w:cnfStyle w:val="000000010000" w:firstRow="0" w:lastRow="0" w:firstColumn="0" w:lastColumn="0" w:oddVBand="0" w:evenVBand="0" w:oddHBand="0" w:evenHBand="1" w:firstRowFirstColumn="0" w:firstRowLastColumn="0" w:lastRowFirstColumn="0" w:lastRowLastColumn="0"/>
               <w:rPr>
                 <w:rFonts w:eastAsia="Calibri" w:cs="Arial"/>
                 <w:lang w:eastAsia="en-GB"/>
@@ -25998,7 +25805,6 @@
           <w:p>
             <w:pPr>
               <w:ind w:firstLine="0"/>
-              <w:cnfStyle w:val="000000100000" w:firstRow="0" w:lastRow="0" w:firstColumn="0" w:lastColumn="0" w:oddVBand="0" w:evenVBand="0" w:oddHBand="1" w:evenHBand="0" w:firstRowFirstColumn="0" w:firstRowLastColumn="0" w:lastRowFirstColumn="0" w:lastRowLastColumn="0"/>
               <w:rPr>
                 <w:rFonts w:eastAsia="Calibri" w:cs="Arial"/>
                 <w:b/>
@@ -26053,7 +25859,6 @@
           <w:p>
             <w:pPr>
               <w:ind w:firstLine="0"/>
-              <w:cnfStyle w:val="000000100000" w:firstRow="0" w:lastRow="0" w:firstColumn="0" w:lastColumn="0" w:oddVBand="0" w:evenVBand="0" w:oddHBand="1" w:evenHBand="0" w:firstRowFirstColumn="0" w:firstRowLastColumn="0" w:lastRowFirstColumn="0" w:lastRowLastColumn="0"/>
               <w:rPr>
                 <w:rFonts w:eastAsia="Calibri" w:cs="Arial"/>
               </w:rPr>
@@ -26077,7 +25882,6 @@
           <w:p>
             <w:pPr>
               <w:ind w:firstLine="0"/>
-              <w:cnfStyle w:val="000000100000" w:firstRow="0" w:lastRow="0" w:firstColumn="0" w:lastColumn="0" w:oddVBand="0" w:evenVBand="0" w:oddHBand="1" w:evenHBand="0" w:firstRowFirstColumn="0" w:firstRowLastColumn="0" w:lastRowFirstColumn="0" w:lastRowLastColumn="0"/>
               <w:rPr>
                 <w:rFonts w:eastAsia="Calibri" w:cs="Arial"/>
                 <w:lang w:eastAsia="en-GB"/>
@@ -26106,7 +25910,6 @@
           <w:p>
             <w:pPr>
               <w:ind w:firstLine="0"/>
-              <w:cnfStyle w:val="000000100000" w:firstRow="0" w:lastRow="0" w:firstColumn="0" w:lastColumn="0" w:oddVBand="0" w:evenVBand="0" w:oddHBand="1" w:evenHBand="0" w:firstRowFirstColumn="0" w:firstRowLastColumn="0" w:lastRowFirstColumn="0" w:lastRowLastColumn="0"/>
               <w:rPr>
                 <w:rFonts w:eastAsia="Calibri" w:cs="Arial"/>
                 <w:lang w:eastAsia="en-GB"/>
@@ -26141,7 +25944,6 @@
           <w:p>
             <w:pPr>
               <w:ind w:firstLine="0"/>
-              <w:cnfStyle w:val="000000010000" w:firstRow="0" w:lastRow="0" w:firstColumn="0" w:lastColumn="0" w:oddVBand="0" w:evenVBand="0" w:oddHBand="0" w:evenHBand="1" w:firstRowFirstColumn="0" w:firstRowLastColumn="0" w:lastRowFirstColumn="0" w:lastRowLastColumn="0"/>
               <w:rPr>
                 <w:rFonts w:eastAsia="Calibri" w:cs="Arial"/>
                 <w:b/>
@@ -26195,7 +25997,6 @@
           </w:tcPr>
           <w:p>
             <w:pPr>
-              <w:cnfStyle w:val="000000010000" w:firstRow="0" w:lastRow="0" w:firstColumn="0" w:lastColumn="0" w:oddVBand="0" w:evenVBand="0" w:oddHBand="0" w:evenHBand="1" w:firstRowFirstColumn="0" w:firstRowLastColumn="0" w:lastRowFirstColumn="0" w:lastRowLastColumn="0"/>
               <w:rPr>
                 <w:rFonts w:eastAsiaTheme="minorEastAsia"/>
               </w:rPr>
@@ -26228,7 +26029,6 @@
           <w:p>
             <w:pPr>
               <w:ind w:firstLine="0"/>
-              <w:cnfStyle w:val="000000010000" w:firstRow="0" w:lastRow="0" w:firstColumn="0" w:lastColumn="0" w:oddVBand="0" w:evenVBand="0" w:oddHBand="0" w:evenHBand="1" w:firstRowFirstColumn="0" w:firstRowLastColumn="0" w:lastRowFirstColumn="0" w:lastRowLastColumn="0"/>
               <w:rPr>
                 <w:rFonts w:eastAsia="Calibri" w:cs="Arial"/>
                 <w:lang w:eastAsia="en-GB"/>
@@ -26257,7 +26057,6 @@
           <w:p>
             <w:pPr>
               <w:ind w:firstLine="0"/>
-              <w:cnfStyle w:val="000000010000" w:firstRow="0" w:lastRow="0" w:firstColumn="0" w:lastColumn="0" w:oddVBand="0" w:evenVBand="0" w:oddHBand="0" w:evenHBand="1" w:firstRowFirstColumn="0" w:firstRowLastColumn="0" w:lastRowFirstColumn="0" w:lastRowLastColumn="0"/>
               <w:rPr>
                 <w:rFonts w:eastAsia="Calibri" w:cs="Arial"/>
                 <w:lang w:eastAsia="en-GB"/>
@@ -26292,7 +26091,6 @@
           <w:p>
             <w:pPr>
               <w:ind w:firstLine="0"/>
-              <w:cnfStyle w:val="000000100000" w:firstRow="0" w:lastRow="0" w:firstColumn="0" w:lastColumn="0" w:oddVBand="0" w:evenVBand="0" w:oddHBand="1" w:evenHBand="0" w:firstRowFirstColumn="0" w:firstRowLastColumn="0" w:lastRowFirstColumn="0" w:lastRowLastColumn="0"/>
               <w:rPr>
                 <w:rFonts w:eastAsia="Calibri" w:cs="Arial"/>
                 <w:b/>
@@ -26348,7 +26146,6 @@
           </w:tcPr>
           <w:p>
             <w:pPr>
-              <w:cnfStyle w:val="000000100000" w:firstRow="0" w:lastRow="0" w:firstColumn="0" w:lastColumn="0" w:oddVBand="0" w:evenVBand="0" w:oddHBand="1" w:evenHBand="0" w:firstRowFirstColumn="0" w:firstRowLastColumn="0" w:lastRowFirstColumn="0" w:lastRowLastColumn="0"/>
               <w:rPr>
                 <w:rFonts w:eastAsia="Calibri" w:cs="Arial"/>
               </w:rPr>
@@ -26378,7 +26175,6 @@
           <w:p>
             <w:pPr>
               <w:ind w:firstLine="0"/>
-              <w:cnfStyle w:val="000000100000" w:firstRow="0" w:lastRow="0" w:firstColumn="0" w:lastColumn="0" w:oddVBand="0" w:evenVBand="0" w:oddHBand="1" w:evenHBand="0" w:firstRowFirstColumn="0" w:firstRowLastColumn="0" w:lastRowFirstColumn="0" w:lastRowLastColumn="0"/>
               <w:rPr>
                 <w:rFonts w:eastAsia="Times New Roman" w:cs="Arial"/>
                 <w:lang w:eastAsia="en-GB"/>
@@ -26407,7 +26203,6 @@
           <w:p>
             <w:pPr>
               <w:ind w:firstLine="0"/>
-              <w:cnfStyle w:val="000000100000" w:firstRow="0" w:lastRow="0" w:firstColumn="0" w:lastColumn="0" w:oddVBand="0" w:evenVBand="0" w:oddHBand="1" w:evenHBand="0" w:firstRowFirstColumn="0" w:firstRowLastColumn="0" w:lastRowFirstColumn="0" w:lastRowLastColumn="0"/>
               <w:rPr>
                 <w:rFonts w:eastAsia="Calibri" w:cs="Arial"/>
                 <w:lang w:eastAsia="en-GB"/>
@@ -26442,7 +26237,6 @@
           <w:p>
             <w:pPr>
               <w:ind w:firstLine="0"/>
-              <w:cnfStyle w:val="000000010000" w:firstRow="0" w:lastRow="0" w:firstColumn="0" w:lastColumn="0" w:oddVBand="0" w:evenVBand="0" w:oddHBand="0" w:evenHBand="1" w:firstRowFirstColumn="0" w:firstRowLastColumn="0" w:lastRowFirstColumn="0" w:lastRowLastColumn="0"/>
               <w:rPr>
                 <w:rFonts w:eastAsia="Calibri" w:cs="Arial"/>
                 <w:b/>
@@ -26498,7 +26292,6 @@
           </w:tcPr>
           <w:p>
             <w:pPr>
-              <w:cnfStyle w:val="000000010000" w:firstRow="0" w:lastRow="0" w:firstColumn="0" w:lastColumn="0" w:oddVBand="0" w:evenVBand="0" w:oddHBand="0" w:evenHBand="1" w:firstRowFirstColumn="0" w:firstRowLastColumn="0" w:lastRowFirstColumn="0" w:lastRowLastColumn="0"/>
               <w:rPr>
                 <w:rFonts w:eastAsia="Calibri" w:cs="Arial"/>
               </w:rPr>
@@ -26528,7 +26321,6 @@
           <w:p>
             <w:pPr>
               <w:ind w:firstLine="0"/>
-              <w:cnfStyle w:val="000000010000" w:firstRow="0" w:lastRow="0" w:firstColumn="0" w:lastColumn="0" w:oddVBand="0" w:evenVBand="0" w:oddHBand="0" w:evenHBand="1" w:firstRowFirstColumn="0" w:firstRowLastColumn="0" w:lastRowFirstColumn="0" w:lastRowLastColumn="0"/>
               <w:rPr>
                 <w:rFonts w:eastAsia="Times New Roman" w:cs="Arial"/>
                 <w:lang w:eastAsia="en-GB"/>
@@ -26557,7 +26349,6 @@
           <w:p>
             <w:pPr>
               <w:ind w:firstLine="0"/>
-              <w:cnfStyle w:val="000000010000" w:firstRow="0" w:lastRow="0" w:firstColumn="0" w:lastColumn="0" w:oddVBand="0" w:evenVBand="0" w:oddHBand="0" w:evenHBand="1" w:firstRowFirstColumn="0" w:firstRowLastColumn="0" w:lastRowFirstColumn="0" w:lastRowLastColumn="0"/>
               <w:rPr>
                 <w:rFonts w:eastAsia="Calibri" w:cs="Arial"/>
                 <w:lang w:eastAsia="en-GB"/>
@@ -26592,7 +26383,6 @@
           <w:p>
             <w:pPr>
               <w:ind w:firstLine="0"/>
-              <w:cnfStyle w:val="000000100000" w:firstRow="0" w:lastRow="0" w:firstColumn="0" w:lastColumn="0" w:oddVBand="0" w:evenVBand="0" w:oddHBand="1" w:evenHBand="0" w:firstRowFirstColumn="0" w:firstRowLastColumn="0" w:lastRowFirstColumn="0" w:lastRowLastColumn="0"/>
               <w:rPr>
                 <w:rFonts w:eastAsia="Calibri" w:cs="Arial"/>
                 <w:b/>
@@ -26648,7 +26438,6 @@
           </w:tcPr>
           <w:p>
             <w:pPr>
-              <w:cnfStyle w:val="000000100000" w:firstRow="0" w:lastRow="0" w:firstColumn="0" w:lastColumn="0" w:oddVBand="0" w:evenVBand="0" w:oddHBand="1" w:evenHBand="0" w:firstRowFirstColumn="0" w:firstRowLastColumn="0" w:lastRowFirstColumn="0" w:lastRowLastColumn="0"/>
               <w:rPr>
                 <w:rFonts w:eastAsia="Calibri" w:cs="Arial"/>
               </w:rPr>
@@ -26678,7 +26467,6 @@
           <w:p>
             <w:pPr>
               <w:ind w:firstLine="0"/>
-              <w:cnfStyle w:val="000000100000" w:firstRow="0" w:lastRow="0" w:firstColumn="0" w:lastColumn="0" w:oddVBand="0" w:evenVBand="0" w:oddHBand="1" w:evenHBand="0" w:firstRowFirstColumn="0" w:firstRowLastColumn="0" w:lastRowFirstColumn="0" w:lastRowLastColumn="0"/>
               <w:rPr>
                 <w:rFonts w:eastAsia="Times New Roman" w:cs="Arial"/>
                 <w:lang w:eastAsia="en-GB"/>
@@ -26707,7 +26495,6 @@
           <w:p>
             <w:pPr>
               <w:ind w:firstLine="0"/>
-              <w:cnfStyle w:val="000000100000" w:firstRow="0" w:lastRow="0" w:firstColumn="0" w:lastColumn="0" w:oddVBand="0" w:evenVBand="0" w:oddHBand="1" w:evenHBand="0" w:firstRowFirstColumn="0" w:firstRowLastColumn="0" w:lastRowFirstColumn="0" w:lastRowLastColumn="0"/>
               <w:rPr>
                 <w:rFonts w:eastAsia="Calibri" w:cs="Arial"/>
                 <w:lang w:eastAsia="en-GB"/>
@@ -26742,7 +26529,6 @@
           <w:p>
             <w:pPr>
               <w:ind w:firstLine="0"/>
-              <w:cnfStyle w:val="000000010000" w:firstRow="0" w:lastRow="0" w:firstColumn="0" w:lastColumn="0" w:oddVBand="0" w:evenVBand="0" w:oddHBand="0" w:evenHBand="1" w:firstRowFirstColumn="0" w:firstRowLastColumn="0" w:lastRowFirstColumn="0" w:lastRowLastColumn="0"/>
               <w:rPr>
                 <w:rFonts w:eastAsia="Calibri" w:cs="Arial"/>
                 <w:b/>
@@ -26798,7 +26584,6 @@
           </w:tcPr>
           <w:p>
             <w:pPr>
-              <w:cnfStyle w:val="000000010000" w:firstRow="0" w:lastRow="0" w:firstColumn="0" w:lastColumn="0" w:oddVBand="0" w:evenVBand="0" w:oddHBand="0" w:evenHBand="1" w:firstRowFirstColumn="0" w:firstRowLastColumn="0" w:lastRowFirstColumn="0" w:lastRowLastColumn="0"/>
               <w:rPr>
                 <w:rFonts w:eastAsia="Calibri" w:cs="Arial"/>
               </w:rPr>
@@ -26828,7 +26613,6 @@
           <w:p>
             <w:pPr>
               <w:ind w:firstLine="0"/>
-              <w:cnfStyle w:val="000000010000" w:firstRow="0" w:lastRow="0" w:firstColumn="0" w:lastColumn="0" w:oddVBand="0" w:evenVBand="0" w:oddHBand="0" w:evenHBand="1" w:firstRowFirstColumn="0" w:firstRowLastColumn="0" w:lastRowFirstColumn="0" w:lastRowLastColumn="0"/>
               <w:rPr>
                 <w:rFonts w:eastAsia="Times New Roman" w:cs="Arial"/>
                 <w:lang w:eastAsia="en-GB"/>
@@ -26857,7 +26641,6 @@
           <w:p>
             <w:pPr>
               <w:ind w:firstLine="0"/>
-              <w:cnfStyle w:val="000000010000" w:firstRow="0" w:lastRow="0" w:firstColumn="0" w:lastColumn="0" w:oddVBand="0" w:evenVBand="0" w:oddHBand="0" w:evenHBand="1" w:firstRowFirstColumn="0" w:firstRowLastColumn="0" w:lastRowFirstColumn="0" w:lastRowLastColumn="0"/>
               <w:rPr>
                 <w:rFonts w:eastAsia="Calibri" w:cs="Arial"/>
                 <w:lang w:eastAsia="en-GB"/>
@@ -26892,7 +26675,6 @@
           <w:p>
             <w:pPr>
               <w:ind w:firstLine="0"/>
-              <w:cnfStyle w:val="000000100000" w:firstRow="0" w:lastRow="0" w:firstColumn="0" w:lastColumn="0" w:oddVBand="0" w:evenVBand="0" w:oddHBand="1" w:evenHBand="0" w:firstRowFirstColumn="0" w:firstRowLastColumn="0" w:lastRowFirstColumn="0" w:lastRowLastColumn="0"/>
               <w:rPr>
                 <w:rFonts w:eastAsia="Calibri" w:cs="Arial"/>
                 <w:b/>
@@ -26948,7 +26730,6 @@
           </w:tcPr>
           <w:p>
             <w:pPr>
-              <w:cnfStyle w:val="000000100000" w:firstRow="0" w:lastRow="0" w:firstColumn="0" w:lastColumn="0" w:oddVBand="0" w:evenVBand="0" w:oddHBand="1" w:evenHBand="0" w:firstRowFirstColumn="0" w:firstRowLastColumn="0" w:lastRowFirstColumn="0" w:lastRowLastColumn="0"/>
               <w:rPr>
                 <w:rFonts w:eastAsia="Calibri" w:cs="Arial"/>
               </w:rPr>
@@ -26978,7 +26759,6 @@
           <w:p>
             <w:pPr>
               <w:ind w:firstLine="0"/>
-              <w:cnfStyle w:val="000000100000" w:firstRow="0" w:lastRow="0" w:firstColumn="0" w:lastColumn="0" w:oddVBand="0" w:evenVBand="0" w:oddHBand="1" w:evenHBand="0" w:firstRowFirstColumn="0" w:firstRowLastColumn="0" w:lastRowFirstColumn="0" w:lastRowLastColumn="0"/>
               <w:rPr>
                 <w:rFonts w:eastAsia="Times New Roman" w:cs="Arial"/>
                 <w:lang w:eastAsia="en-GB"/>
@@ -27007,7 +26787,6 @@
           <w:p>
             <w:pPr>
               <w:ind w:firstLine="0"/>
-              <w:cnfStyle w:val="000000100000" w:firstRow="0" w:lastRow="0" w:firstColumn="0" w:lastColumn="0" w:oddVBand="0" w:evenVBand="0" w:oddHBand="1" w:evenHBand="0" w:firstRowFirstColumn="0" w:firstRowLastColumn="0" w:lastRowFirstColumn="0" w:lastRowLastColumn="0"/>
               <w:rPr>
                 <w:rFonts w:eastAsia="Calibri" w:cs="Arial"/>
                 <w:lang w:eastAsia="en-GB"/>
@@ -27042,7 +26821,6 @@
           <w:p>
             <w:pPr>
               <w:ind w:firstLine="0"/>
-              <w:cnfStyle w:val="000000010000" w:firstRow="0" w:lastRow="0" w:firstColumn="0" w:lastColumn="0" w:oddVBand="0" w:evenVBand="0" w:oddHBand="0" w:evenHBand="1" w:firstRowFirstColumn="0" w:firstRowLastColumn="0" w:lastRowFirstColumn="0" w:lastRowLastColumn="0"/>
               <w:rPr>
                 <w:rFonts w:eastAsia="Calibri" w:cs="Arial"/>
                 <w:b/>
@@ -27098,7 +26876,6 @@
           </w:tcPr>
           <w:p>
             <w:pPr>
-              <w:cnfStyle w:val="000000010000" w:firstRow="0" w:lastRow="0" w:firstColumn="0" w:lastColumn="0" w:oddVBand="0" w:evenVBand="0" w:oddHBand="0" w:evenHBand="1" w:firstRowFirstColumn="0" w:firstRowLastColumn="0" w:lastRowFirstColumn="0" w:lastRowLastColumn="0"/>
               <w:rPr>
                 <w:rFonts w:eastAsia="Calibri" w:cs="Arial"/>
               </w:rPr>
@@ -27128,7 +26905,6 @@
           <w:p>
             <w:pPr>
               <w:ind w:firstLine="0"/>
-              <w:cnfStyle w:val="000000010000" w:firstRow="0" w:lastRow="0" w:firstColumn="0" w:lastColumn="0" w:oddVBand="0" w:evenVBand="0" w:oddHBand="0" w:evenHBand="1" w:firstRowFirstColumn="0" w:firstRowLastColumn="0" w:lastRowFirstColumn="0" w:lastRowLastColumn="0"/>
               <w:rPr>
                 <w:rFonts w:eastAsia="Times New Roman" w:cs="Arial"/>
                 <w:lang w:eastAsia="en-GB"/>
@@ -27157,7 +26933,6 @@
           <w:p>
             <w:pPr>
               <w:ind w:firstLine="0"/>
-              <w:cnfStyle w:val="000000010000" w:firstRow="0" w:lastRow="0" w:firstColumn="0" w:lastColumn="0" w:oddVBand="0" w:evenVBand="0" w:oddHBand="0" w:evenHBand="1" w:firstRowFirstColumn="0" w:firstRowLastColumn="0" w:lastRowFirstColumn="0" w:lastRowLastColumn="0"/>
               <w:rPr>
                 <w:rFonts w:eastAsia="Calibri" w:cs="Arial"/>
                 <w:lang w:eastAsia="en-GB"/>
@@ -29296,6 +29071,7 @@
   <w:style w:type="table" w:default="1" w:styleId="Normltblzat">
     <w:name w:val="Normal Table"/>
     <w:uiPriority w:val="99"/>
+    <w:semiHidden/>
     <w:unhideWhenUsed/>
     <w:tblPr>
       <w:tblInd w:w="0" w:type="dxa"/>

</xml_diff>